<commit_message>
Se realizan los ajustes reportados y actualización de diseño
</commit_message>
<xml_diff>
--- a/fuentes/84320022_CF04_DU.docx
+++ b/fuentes/84320022_CF04_DU.docx
@@ -1,6 +1,6 @@
 
 <file path=word/document.xml><?xml version="1.0" encoding="utf-8"?>
-<w:document xmlns:wpc="http://schemas.microsoft.com/office/word/2010/wordprocessingCanvas" xmlns:cx="http://schemas.microsoft.com/office/drawing/2014/chartex" xmlns:cx1="http://schemas.microsoft.com/office/drawing/2015/9/8/chartex" xmlns:cx2="http://schemas.microsoft.com/office/drawing/2015/10/21/chartex" xmlns:cx3="http://schemas.microsoft.com/office/drawing/2016/5/9/chartex" xmlns:cx4="http://schemas.microsoft.com/office/drawing/2016/5/10/chartex" xmlns:cx5="http://schemas.microsoft.com/office/drawing/2016/5/11/chartex" xmlns:cx6="http://schemas.microsoft.com/office/drawing/2016/5/12/chartex" xmlns:cx7="http://schemas.microsoft.com/office/drawing/2016/5/13/chartex" xmlns:cx8="http://schemas.microsoft.com/office/drawing/2016/5/14/chartex" xmlns:mc="http://schemas.openxmlformats.org/markup-compatibility/2006" xmlns:aink="http://schemas.microsoft.com/office/drawing/2016/ink" xmlns:am3d="http://schemas.microsoft.com/office/drawing/2017/model3d" xmlns:o="urn:schemas-microsoft-com:office:office" xmlns:r="http://schemas.openxmlformats.org/officeDocument/2006/relationships" xmlns:m="http://schemas.openxmlformats.org/officeDocument/2006/math" xmlns:v="urn:schemas-microsoft-com:vml" xmlns:wp14="http://schemas.microsoft.com/office/word/2010/wordprocessingDrawing" xmlns:wp="http://schemas.openxmlformats.org/drawingml/2006/wordprocessingDrawing" xmlns:w10="urn:schemas-microsoft-com:office:word" xmlns:w="http://schemas.openxmlformats.org/wordprocessingml/2006/main" xmlns:w14="http://schemas.microsoft.com/office/word/2010/wordml" xmlns:w15="http://schemas.microsoft.com/office/word/2012/wordml" xmlns:w16cex="http://schemas.microsoft.com/office/word/2018/wordml/cex" xmlns:w16cid="http://schemas.microsoft.com/office/word/2016/wordml/cid" xmlns:w16="http://schemas.microsoft.com/office/word/2018/wordml" xmlns:w16sdtdh="http://schemas.microsoft.com/office/word/2020/wordml/sdtdatahash" xmlns:w16se="http://schemas.microsoft.com/office/word/2015/wordml/symex" xmlns:wpg="http://schemas.microsoft.com/office/word/2010/wordprocessingGroup" xmlns:wpi="http://schemas.microsoft.com/office/word/2010/wordprocessingInk" xmlns:wne="http://schemas.microsoft.com/office/word/2006/wordml" xmlns:wps="http://schemas.microsoft.com/office/word/2010/wordprocessingShape" mc:Ignorable="w14 w15 w16se w16cid w16 w16cex w16sdtdh wp14">
+<w:document xmlns:wpc="http://schemas.microsoft.com/office/word/2010/wordprocessingCanvas" xmlns:cx="http://schemas.microsoft.com/office/drawing/2014/chartex" xmlns:cx1="http://schemas.microsoft.com/office/drawing/2015/9/8/chartex" xmlns:cx2="http://schemas.microsoft.com/office/drawing/2015/10/21/chartex" xmlns:cx3="http://schemas.microsoft.com/office/drawing/2016/5/9/chartex" xmlns:cx4="http://schemas.microsoft.com/office/drawing/2016/5/10/chartex" xmlns:cx5="http://schemas.microsoft.com/office/drawing/2016/5/11/chartex" xmlns:cx6="http://schemas.microsoft.com/office/drawing/2016/5/12/chartex" xmlns:cx7="http://schemas.microsoft.com/office/drawing/2016/5/13/chartex" xmlns:cx8="http://schemas.microsoft.com/office/drawing/2016/5/14/chartex" xmlns:mc="http://schemas.openxmlformats.org/markup-compatibility/2006" xmlns:aink="http://schemas.microsoft.com/office/drawing/2016/ink" xmlns:am3d="http://schemas.microsoft.com/office/drawing/2017/model3d" xmlns:o="urn:schemas-microsoft-com:office:office" xmlns:oel="http://schemas.microsoft.com/office/2019/extlst" xmlns:r="http://schemas.openxmlformats.org/officeDocument/2006/relationships" xmlns:m="http://schemas.openxmlformats.org/officeDocument/2006/math" xmlns:v="urn:schemas-microsoft-com:vml" xmlns:wp14="http://schemas.microsoft.com/office/word/2010/wordprocessingDrawing" xmlns:wp="http://schemas.openxmlformats.org/drawingml/2006/wordprocessingDrawing" xmlns:w10="urn:schemas-microsoft-com:office:word" xmlns:w="http://schemas.openxmlformats.org/wordprocessingml/2006/main" xmlns:w14="http://schemas.microsoft.com/office/word/2010/wordml" xmlns:w15="http://schemas.microsoft.com/office/word/2012/wordml" xmlns:w16cex="http://schemas.microsoft.com/office/word/2018/wordml/cex" xmlns:w16cid="http://schemas.microsoft.com/office/word/2016/wordml/cid" xmlns:w16="http://schemas.microsoft.com/office/word/2018/wordml" xmlns:w16sdtdh="http://schemas.microsoft.com/office/word/2020/wordml/sdtdatahash" xmlns:w16se="http://schemas.microsoft.com/office/word/2015/wordml/symex" xmlns:wpg="http://schemas.microsoft.com/office/word/2010/wordprocessingGroup" xmlns:wpi="http://schemas.microsoft.com/office/word/2010/wordprocessingInk" xmlns:wne="http://schemas.microsoft.com/office/word/2006/wordml" xmlns:wps="http://schemas.microsoft.com/office/word/2010/wordprocessingShape" mc:Ignorable="w14 w15 w16se w16cid w16 w16cex w16sdtdh wp14">
   <w:body>
     <w:p>
       <w:r>
@@ -43,7 +43,7 @@
                     <pic:cNvPicPr/>
                   </pic:nvPicPr>
                   <pic:blipFill>
-                    <a:blip r:embed="rId8">
+                    <a:blip r:embed="rId11">
                       <a:extLst>
                         <a:ext uri="{28A0092B-C50C-407E-A947-70E740481C1C}">
                           <a14:useLocalDpi xmlns:a14="http://schemas.microsoft.com/office/drawing/2010/main" val="0"/>
@@ -199,9 +199,9 @@
               </wp:anchor>
             </w:drawing>
           </mc:Choice>
-          <mc:Fallback xmlns:oel="http://schemas.microsoft.com/office/2019/extlst">
+          <mc:Fallback xmlns:a="http://schemas.openxmlformats.org/drawingml/2006/main" xmlns:adec="http://schemas.microsoft.com/office/drawing/2017/decorative" xmlns:pic="http://schemas.openxmlformats.org/drawingml/2006/picture" xmlns:a14="http://schemas.microsoft.com/office/drawing/2010/main" xmlns:asvg="http://schemas.microsoft.com/office/drawing/2016/SVG/main" xmlns:w16sdtfl="http://schemas.microsoft.com/office/word/2024/wordml/sdtformatlock" xmlns:w16du="http://schemas.microsoft.com/office/word/2023/wordml/word16du">
             <w:pict>
-              <v:rect w14:anchorId="04BF2410" id="Rectángulo 3" o:spid="_x0000_s1026" alt="&quot;&quot;" style="position:absolute;margin-left:-55.7pt;margin-top:26.5pt;width:613.85pt;height:204pt;z-index:-251655168;visibility:visible;mso-wrap-style:square;mso-height-percent:0;mso-wrap-distance-left:9pt;mso-wrap-distance-top:0;mso-wrap-distance-right:9pt;mso-wrap-distance-bottom:0;mso-position-horizontal:absolute;mso-position-horizontal-relative:text;mso-position-vertical:absolute;mso-position-vertical-relative:text;mso-height-percent:0;mso-height-relative:margin;v-text-anchor:middle" o:gfxdata="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" fillcolor="#00314d" stroked="f" strokeweight="1pt"/>
+              <v:rect id="Rectángulo 3" style="position:absolute;margin-left:-55.7pt;margin-top:26.5pt;width:613.85pt;height:204pt;z-index:-251655168;visibility:visible;mso-wrap-style:square;mso-height-percent:0;mso-wrap-distance-left:9pt;mso-wrap-distance-top:0;mso-wrap-distance-right:9pt;mso-wrap-distance-bottom:0;mso-position-horizontal:absolute;mso-position-horizontal-relative:text;mso-position-vertical:absolute;mso-position-vertical-relative:text;mso-height-percent:0;mso-height-relative:margin;v-text-anchor:middle" alt="&quot;&quot;" o:spid="_x0000_s1026" fillcolor="#00314d" stroked="f" strokeweight="1pt" w14:anchorId="04BF2410" o:gfxdata="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"/>
             </w:pict>
           </mc:Fallback>
         </mc:AlternateContent>
@@ -318,13 +318,13 @@
               </wp:anchor>
             </w:drawing>
           </mc:Choice>
-          <mc:Fallback>
+          <mc:Fallback xmlns:a="http://schemas.openxmlformats.org/drawingml/2006/main" xmlns:adec="http://schemas.microsoft.com/office/drawing/2017/decorative" xmlns:pic="http://schemas.openxmlformats.org/drawingml/2006/picture" xmlns:a14="http://schemas.microsoft.com/office/drawing/2010/main" xmlns:asvg="http://schemas.microsoft.com/office/drawing/2016/SVG/main" xmlns:w16sdtfl="http://schemas.microsoft.com/office/word/2024/wordml/sdtformatlock" xmlns:w16du="http://schemas.microsoft.com/office/word/2023/wordml/word16du">
             <w:pict>
-              <v:shapetype w14:anchorId="2E2DABF6" id="_x0000_t202" coordsize="21600,21600" o:spt="202" path="m,l,21600r21600,l21600,xe">
+              <v:shapetype id="_x0000_t202" coordsize="21600,21600" o:spt="202" path="m,l,21600r21600,l21600,xe" w14:anchorId="2E2DABF6">
                 <v:stroke joinstyle="miter"/>
                 <v:path gradientshapeok="t" o:connecttype="rect"/>
               </v:shapetype>
-              <v:shape id="Cuadro de texto 2" o:spid="_x0000_s1026" type="#_x0000_t202" alt="&quot;&quot;" style="position:absolute;left:0;text-align:left;margin-left:-19.4pt;margin-top:35.25pt;width:547.7pt;height:86.4pt;z-index:251663360;visibility:visible;mso-wrap-style:square;mso-width-percent:0;mso-height-percent:0;mso-wrap-distance-left:9pt;mso-wrap-distance-top:3.6pt;mso-wrap-distance-right:9pt;mso-wrap-distance-bottom:3.6pt;mso-position-horizontal:absolute;mso-position-horizontal-relative:text;mso-position-vertical:absolute;mso-position-vertical-relative:text;mso-width-percent:0;mso-height-percent:0;mso-width-relative:margin;mso-height-relative:margin;v-text-anchor:top" o:gfxdata="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" filled="f" stroked="f">
+              <v:shape id="Cuadro de texto 2" style="position:absolute;left:0;text-align:left;margin-left:-19.4pt;margin-top:35.25pt;width:547.7pt;height:86.4pt;z-index:251663360;visibility:visible;mso-wrap-style:square;mso-width-percent:0;mso-height-percent:0;mso-wrap-distance-left:9pt;mso-wrap-distance-top:3.6pt;mso-wrap-distance-right:9pt;mso-wrap-distance-bottom:3.6pt;mso-position-horizontal:absolute;mso-position-horizontal-relative:text;mso-position-vertical:absolute;mso-position-vertical-relative:text;mso-width-percent:0;mso-height-percent:0;mso-width-relative:margin;mso-height-relative:margin;v-text-anchor:top" alt="&quot;&quot;" o:spid="_x0000_s1026" filled="f" stroked="f" type="#_x0000_t202" o:gfxdata="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">
                 <v:textbox>
                   <w:txbxContent>
                     <w:p>
@@ -481,12 +481,12 @@
     <w:sdt>
       <w:sdtPr>
         <w:rPr>
-          <w:rFonts w:asciiTheme="minorHAnsi" w:eastAsiaTheme="minorHAnsi" w:hAnsiTheme="minorHAnsi" w:cstheme="minorBidi"/>
+          <w:rFonts w:asciiTheme="minorHAnsi" w:eastAsiaTheme="minorEastAsia" w:hAnsiTheme="minorHAnsi" w:cstheme="minorBidi"/>
           <w:b w:val="0"/>
           <w:color w:val="auto"/>
           <w:kern w:val="2"/>
           <w:sz w:val="28"/>
-          <w:szCs w:val="22"/>
+          <w:szCs w:val="28"/>
           <w:lang w:val="es-ES" w:eastAsia="en-US"/>
           <w14:ligatures w14:val="standardContextual"/>
         </w:rPr>
@@ -496,11 +496,6 @@
           <w:docPartUnique/>
         </w:docPartObj>
       </w:sdtPr>
-      <w:sdtEndPr>
-        <w:rPr>
-          <w:bCs/>
-        </w:rPr>
-      </w:sdtEndPr>
       <w:sdtContent>
         <w:p>
           <w:pPr>
@@ -1683,7 +1678,7 @@
       <w:pPr>
         <w:pStyle w:val="TDC1"/>
         <w:sectPr>
-          <w:footerReference w:type="default" r:id="rId9"/>
+          <w:footerReference w:type="default" r:id="rId12"/>
           <w:pgSz w:w="12240" w:h="15840"/>
           <w:pgMar w:top="1701" w:right="1134" w:bottom="1134" w:left="1134" w:header="709" w:footer="709" w:gutter="0"/>
           <w:cols w:space="708"/>
@@ -1774,13 +1769,13 @@
                     <pic:cNvPicPr/>
                   </pic:nvPicPr>
                   <pic:blipFill>
-                    <a:blip r:embed="rId10">
+                    <a:blip r:embed="rId13">
                       <a:extLst>
                         <a:ext uri="{28A0092B-C50C-407E-A947-70E740481C1C}">
                           <a14:useLocalDpi xmlns:a14="http://schemas.microsoft.com/office/drawing/2010/main" val="0"/>
                         </a:ext>
                         <a:ext uri="{96DAC541-7B7A-43D3-8B79-37D633B846F1}">
-                          <asvg:svgBlip xmlns:asvg="http://schemas.microsoft.com/office/drawing/2016/SVG/main" r:embed="rId11"/>
+                          <asvg:svgBlip xmlns:asvg="http://schemas.microsoft.com/office/drawing/2016/SVG/main" r:embed="rId14"/>
                         </a:ext>
                       </a:extLst>
                     </a:blip>
@@ -2066,13 +2061,13 @@
                     <pic:cNvPicPr/>
                   </pic:nvPicPr>
                   <pic:blipFill>
-                    <a:blip r:embed="rId12">
+                    <a:blip r:embed="rId15">
                       <a:extLst>
                         <a:ext uri="{28A0092B-C50C-407E-A947-70E740481C1C}">
                           <a14:useLocalDpi xmlns:a14="http://schemas.microsoft.com/office/drawing/2010/main" val="0"/>
                         </a:ext>
                         <a:ext uri="{96DAC541-7B7A-43D3-8B79-37D633B846F1}">
-                          <asvg:svgBlip xmlns:asvg="http://schemas.microsoft.com/office/drawing/2016/SVG/main" r:embed="rId13"/>
+                          <asvg:svgBlip xmlns:asvg="http://schemas.microsoft.com/office/drawing/2016/SVG/main" r:embed="rId16"/>
                         </a:ext>
                       </a:extLst>
                     </a:blip>
@@ -2406,13 +2401,13 @@
                     <pic:cNvPicPr/>
                   </pic:nvPicPr>
                   <pic:blipFill>
-                    <a:blip r:embed="rId14">
+                    <a:blip r:embed="rId17">
                       <a:extLst>
                         <a:ext uri="{28A0092B-C50C-407E-A947-70E740481C1C}">
                           <a14:useLocalDpi xmlns:a14="http://schemas.microsoft.com/office/drawing/2010/main" val="0"/>
                         </a:ext>
                         <a:ext uri="{96DAC541-7B7A-43D3-8B79-37D633B846F1}">
-                          <asvg:svgBlip xmlns:asvg="http://schemas.microsoft.com/office/drawing/2016/SVG/main" r:embed="rId15"/>
+                          <asvg:svgBlip xmlns:asvg="http://schemas.microsoft.com/office/drawing/2016/SVG/main" r:embed="rId18"/>
                         </a:ext>
                       </a:extLst>
                     </a:blip>
@@ -2491,7 +2486,13 @@
         <w:rPr>
           <w:lang w:val="es-419" w:eastAsia="es-CO"/>
         </w:rPr>
-        <w:t>Un circuito eléctrico está formado por una pila de petaca de 4.5 V, una bombilla que tiene una resistencia de 90 Ω, un interruptor y los cables necesarios para unir todos ellos. Se pide una representación gráfica del circuito y que se calcule la intensidad de la corriente que circulará cada vez que cerremos el interruptor.</w:t>
+        <w:t>Un circuito eléctrico está formado por una batería de 9 V, una resistencia de 180 Ω, un interruptor y los cables necesarios para unirlos. Se solicita calcular la intensidad de la corriente que circulará cuando se cierre el interruptor</w:t>
+      </w:r>
+      <w:r>
+        <w:rPr>
+          <w:lang w:val="es-419" w:eastAsia="es-CO"/>
+        </w:rPr>
+        <w:t>.</w:t>
       </w:r>
     </w:p>
     <w:p>
@@ -2537,13 +2538,13 @@
                     <pic:cNvPicPr/>
                   </pic:nvPicPr>
                   <pic:blipFill rotWithShape="1">
-                    <a:blip r:embed="rId16">
+                    <a:blip r:embed="rId19">
                       <a:extLst>
                         <a:ext uri="{28A0092B-C50C-407E-A947-70E740481C1C}">
                           <a14:useLocalDpi xmlns:a14="http://schemas.microsoft.com/office/drawing/2010/main" val="0"/>
                         </a:ext>
                         <a:ext uri="{96DAC541-7B7A-43D3-8B79-37D633B846F1}">
-                          <asvg:svgBlip xmlns:asvg="http://schemas.microsoft.com/office/drawing/2016/SVG/main" r:embed="rId17"/>
+                          <asvg:svgBlip xmlns:asvg="http://schemas.microsoft.com/office/drawing/2016/SVG/main" r:embed="rId20"/>
                         </a:ext>
                       </a:extLst>
                     </a:blip>
@@ -2601,27 +2602,44 @@
         <w:rPr>
           <w:lang w:val="es-419" w:eastAsia="es-CO"/>
         </w:rPr>
-        <w:t>V = 4.5 V</w:t>
-      </w:r>
-    </w:p>
-    <w:p>
-      <w:pPr>
-        <w:rPr>
-          <w:lang w:val="es-419" w:eastAsia="es-CO"/>
-        </w:rPr>
-      </w:pPr>
-      <w:r>
-        <w:rPr>
-          <w:lang w:val="es-419" w:eastAsia="es-CO"/>
-        </w:rPr>
-        <w:t xml:space="preserve">R = 90 </w:t>
-      </w:r>
-      <w:r>
-        <w:rPr>
-          <w:rFonts w:cstheme="minorHAnsi"/>
-          <w:lang w:val="es-419" w:eastAsia="es-CO"/>
-        </w:rPr>
-        <w:t>Ω</w:t>
+        <w:t xml:space="preserve">V = </w:t>
+      </w:r>
+      <w:r>
+        <w:rPr>
+          <w:lang w:val="es-419" w:eastAsia="es-CO"/>
+        </w:rPr>
+        <w:t>9</w:t>
+      </w:r>
+      <w:r>
+        <w:rPr>
+          <w:lang w:val="es-419" w:eastAsia="es-CO"/>
+        </w:rPr>
+        <w:t xml:space="preserve"> V</w:t>
+      </w:r>
+    </w:p>
+    <w:p>
+      <w:pPr>
+        <w:rPr>
+          <w:lang w:val="es-419" w:eastAsia="es-CO"/>
+        </w:rPr>
+      </w:pPr>
+      <w:r>
+        <w:rPr>
+          <w:lang w:val="es-419" w:eastAsia="es-CO"/>
+        </w:rPr>
+        <w:t xml:space="preserve">R = </w:t>
+      </w:r>
+      <w:r>
+        <w:rPr>
+          <w:lang w:val="es-419" w:eastAsia="es-CO"/>
+        </w:rPr>
+        <w:t>180</w:t>
+      </w:r>
+      <w:r>
+        <w:rPr>
+          <w:lang w:val="es-419" w:eastAsia="es-CO"/>
+        </w:rPr>
+        <w:t xml:space="preserve"> Ω</w:t>
       </w:r>
     </w:p>
     <w:p>
@@ -2657,13 +2675,7 @@
             <w:rPr>
               <w:rFonts w:ascii="Cambria Math" w:hAnsi="Cambria Math"/>
             </w:rPr>
-            <m:t>I</m:t>
-          </m:r>
-          <m:r>
-            <w:rPr>
-              <w:rFonts w:ascii="Cambria Math" w:hAnsi="Cambria Math"/>
-            </w:rPr>
-            <m:t>=</m:t>
+            <m:t>I=</m:t>
           </m:r>
           <m:f>
             <m:fPr>
@@ -2806,58 +2818,34 @@
           <w:bCs/>
           <w:lang w:val="es-419" w:eastAsia="es-CO"/>
         </w:rPr>
+        <w:t>Datos:</w:t>
+      </w:r>
+    </w:p>
+    <w:p>
+      <w:pPr>
+        <w:rPr>
+          <w:lang w:val="es-419" w:eastAsia="es-CO"/>
+        </w:rPr>
+      </w:pPr>
+      <w:r>
+        <w:rPr>
+          <w:lang w:val="es-419" w:eastAsia="es-CO"/>
+        </w:rPr>
         <w:lastRenderedPageBreak/>
-        <w:t>Datos:</w:t>
-      </w:r>
-    </w:p>
-    <w:p>
-      <w:pPr>
-        <w:rPr>
-          <w:lang w:val="es-419" w:eastAsia="es-CO"/>
-        </w:rPr>
-      </w:pPr>
-      <w:r>
-        <w:rPr>
-          <w:lang w:val="es-419" w:eastAsia="es-CO"/>
-        </w:rPr>
-        <w:t xml:space="preserve">V = </w:t>
-      </w:r>
-      <w:r>
-        <w:rPr>
-          <w:lang w:val="es-419" w:eastAsia="es-CO"/>
-        </w:rPr>
-        <w:t>20</w:t>
-      </w:r>
-      <w:r>
-        <w:rPr>
-          <w:lang w:val="es-419" w:eastAsia="es-CO"/>
-        </w:rPr>
-        <w:t xml:space="preserve"> V</w:t>
-      </w:r>
-    </w:p>
-    <w:p>
-      <w:pPr>
-        <w:rPr>
-          <w:lang w:val="es-419" w:eastAsia="es-CO"/>
-        </w:rPr>
-      </w:pPr>
-      <w:r>
-        <w:rPr>
-          <w:lang w:val="es-419" w:eastAsia="es-CO"/>
-        </w:rPr>
-        <w:t>I</w:t>
-      </w:r>
-      <w:r>
-        <w:rPr>
-          <w:lang w:val="es-419" w:eastAsia="es-CO"/>
-        </w:rPr>
-        <w:t xml:space="preserve"> = 0</w:t>
-      </w:r>
-      <w:r>
-        <w:rPr>
-          <w:lang w:val="es-419" w:eastAsia="es-CO"/>
-        </w:rPr>
-        <w:t>.2 A</w:t>
+        <w:t>V = 20 V</w:t>
+      </w:r>
+    </w:p>
+    <w:p>
+      <w:pPr>
+        <w:rPr>
+          <w:lang w:val="es-419" w:eastAsia="es-CO"/>
+        </w:rPr>
+      </w:pPr>
+      <w:r>
+        <w:rPr>
+          <w:lang w:val="es-419" w:eastAsia="es-CO"/>
+        </w:rPr>
+        <w:t>I = 0.2 A</w:t>
       </w:r>
     </w:p>
     <w:p>
@@ -2893,13 +2881,7 @@
             <w:rPr>
               <w:rFonts w:ascii="Cambria Math" w:hAnsi="Cambria Math"/>
             </w:rPr>
-            <m:t>R</m:t>
-          </m:r>
-          <m:r>
-            <w:rPr>
-              <w:rFonts w:ascii="Cambria Math" w:hAnsi="Cambria Math"/>
-            </w:rPr>
-            <m:t>=</m:t>
+            <m:t>R=</m:t>
           </m:r>
           <m:f>
             <m:fPr>
@@ -2947,13 +2929,7 @@
                 <w:rPr>
                   <w:rFonts w:ascii="Cambria Math" w:hAnsi="Cambria Math"/>
                 </w:rPr>
-                <m:t>20</m:t>
-              </m:r>
-              <m:r>
-                <w:rPr>
-                  <w:rFonts w:ascii="Cambria Math" w:hAnsi="Cambria Math"/>
-                </w:rPr>
-                <m:t>V</m:t>
+                <m:t>20V</m:t>
               </m:r>
             </m:num>
             <m:den>
@@ -2965,17 +2941,7 @@
                   <w:rFonts w:ascii="Cambria Math" w:hAnsi="Cambria Math"/>
                   <w:lang w:val="es-419" w:eastAsia="es-CO"/>
                 </w:rPr>
-                <m:t xml:space="preserve"> </m:t>
-              </m:r>
-              <m:r>
-                <m:rPr>
-                  <m:sty m:val="p"/>
-                </m:rPr>
-                <w:rPr>
-                  <w:rFonts w:ascii="Cambria Math" w:hAnsi="Cambria Math"/>
-                  <w:lang w:val="es-419" w:eastAsia="es-CO"/>
-                </w:rPr>
-                <m:t>0.2 A</m:t>
+                <m:t xml:space="preserve"> 0.2 A</m:t>
               </m:r>
             </m:den>
           </m:f>
@@ -3072,19 +3038,7 @@
         <w:rPr>
           <w:lang w:val="es-419" w:eastAsia="es-CO"/>
         </w:rPr>
-        <w:t>R</w:t>
-      </w:r>
-      <w:r>
-        <w:rPr>
-          <w:lang w:val="es-419" w:eastAsia="es-CO"/>
-        </w:rPr>
-        <w:t xml:space="preserve"> = </w:t>
-      </w:r>
-      <w:r>
-        <w:rPr>
-          <w:lang w:val="es-419" w:eastAsia="es-CO"/>
-        </w:rPr>
-        <w:t>45</w:t>
+        <w:t>R = 45</w:t>
       </w:r>
       <w:r>
         <w:rPr>
@@ -3104,19 +3058,7 @@
         <w:rPr>
           <w:lang w:val="es-419" w:eastAsia="es-CO"/>
         </w:rPr>
-        <w:t>I = 0.</w:t>
-      </w:r>
-      <w:r>
-        <w:rPr>
-          <w:lang w:val="es-419" w:eastAsia="es-CO"/>
-        </w:rPr>
-        <w:t>1</w:t>
-      </w:r>
-      <w:r>
-        <w:rPr>
-          <w:lang w:val="es-419" w:eastAsia="es-CO"/>
-        </w:rPr>
-        <w:t xml:space="preserve"> A</w:t>
+        <w:t>I = 0.1 A</w:t>
       </w:r>
     </w:p>
     <w:p>
@@ -3146,27 +3088,14 @@
         <w:rPr>
           <w:lang w:val="es-419" w:eastAsia="es-CO"/>
         </w:rPr>
-        <w:t>V = I*R = 0.1A *</w:t>
-      </w:r>
-      <w:r>
-        <w:rPr>
-          <w:lang w:val="es-419" w:eastAsia="es-CO"/>
-        </w:rPr>
-        <w:t>45</w:t>
+        <w:t>V = I*R = 0.1A *45</w:t>
       </w:r>
       <w:r>
         <w:rPr>
           <w:rFonts w:cstheme="minorHAnsi"/>
           <w:lang w:val="es-419" w:eastAsia="es-CO"/>
         </w:rPr>
-        <w:t>Ω</w:t>
-      </w:r>
-      <w:r>
-        <w:rPr>
-          <w:rFonts w:cstheme="minorHAnsi"/>
-          <w:lang w:val="es-419" w:eastAsia="es-CO"/>
-        </w:rPr>
-        <w:t xml:space="preserve"> = 4.5V</w:t>
+        <w:t>Ω = 4.5V</w:t>
       </w:r>
     </w:p>
     <w:p>
@@ -3217,7 +3146,6 @@
         <w:rPr>
           <w:lang w:val="es-419"/>
         </w:rPr>
-        <w:lastRenderedPageBreak/>
         <w:t>Circuito en serie con resistencias y fuente de 90 V</w:t>
       </w:r>
     </w:p>
@@ -3234,6 +3162,7 @@
           <w:noProof/>
           <w:lang w:val="es-419" w:eastAsia="es-CO"/>
         </w:rPr>
+        <w:lastRenderedPageBreak/>
         <w:drawing>
           <wp:inline distT="0" distB="0" distL="0" distR="0" wp14:anchorId="687515EF" wp14:editId="13143169">
             <wp:extent cx="3219450" cy="2219325"/>
@@ -3250,13 +3179,13 @@
                     <pic:cNvPicPr/>
                   </pic:nvPicPr>
                   <pic:blipFill>
-                    <a:blip r:embed="rId18">
+                    <a:blip r:embed="rId21">
                       <a:extLst>
                         <a:ext uri="{28A0092B-C50C-407E-A947-70E740481C1C}">
                           <a14:useLocalDpi xmlns:a14="http://schemas.microsoft.com/office/drawing/2010/main" val="0"/>
                         </a:ext>
                         <a:ext uri="{96DAC541-7B7A-43D3-8B79-37D633B846F1}">
-                          <asvg:svgBlip xmlns:asvg="http://schemas.microsoft.com/office/drawing/2016/SVG/main" r:embed="rId19"/>
+                          <asvg:svgBlip xmlns:asvg="http://schemas.microsoft.com/office/drawing/2016/SVG/main" r:embed="rId22"/>
                         </a:ext>
                       </a:extLst>
                     </a:blip>
@@ -3369,288 +3298,6 @@
           <w:lang w:val="es-419" w:eastAsia="es-CO"/>
         </w:rPr>
         <w:t>: como la incógnita es la corriente, se despeja I de la ecuación de la Ley de Ohm y se sustituye:</w:t>
-      </w:r>
-    </w:p>
-    <w:p>
-      <w:pPr>
-        <w:ind w:left="709"/>
-        <w:rPr>
-          <w:lang w:val="es-419" w:eastAsia="es-CO"/>
-        </w:rPr>
-      </w:pPr>
-      <m:oMathPara>
-        <m:oMathParaPr>
-          <m:jc m:val="left"/>
-        </m:oMathParaPr>
-        <m:oMath>
-          <m:r>
-            <w:rPr>
-              <w:rFonts w:ascii="Cambria Math" w:hAnsi="Cambria Math"/>
-            </w:rPr>
-            <m:t>I=</m:t>
-          </m:r>
-          <m:f>
-            <m:fPr>
-              <m:ctrlPr>
-                <w:rPr>
-                  <w:rFonts w:ascii="Cambria Math" w:hAnsi="Cambria Math"/>
-                  <w:i/>
-                </w:rPr>
-              </m:ctrlPr>
-            </m:fPr>
-            <m:num>
-              <m:r>
-                <w:rPr>
-                  <w:rFonts w:ascii="Cambria Math" w:hAnsi="Cambria Math"/>
-                </w:rPr>
-                <m:t>V</m:t>
-              </m:r>
-            </m:num>
-            <m:den>
-              <m:r>
-                <w:rPr>
-                  <w:rFonts w:ascii="Cambria Math" w:hAnsi="Cambria Math"/>
-                </w:rPr>
-                <m:t>R</m:t>
-              </m:r>
-            </m:den>
-          </m:f>
-          <m:r>
-            <w:rPr>
-              <w:rFonts w:ascii="Cambria Math" w:hAnsi="Cambria Math"/>
-            </w:rPr>
-            <m:t xml:space="preserve"> </m:t>
-          </m:r>
-          <m:r>
-            <w:rPr>
-              <w:rFonts w:ascii="Cambria Math" w:hAnsi="Cambria Math"/>
-            </w:rPr>
-            <m:t>=</m:t>
-          </m:r>
-          <m:r>
-            <w:rPr>
-              <w:rFonts w:ascii="Cambria Math" w:hAnsi="Cambria Math"/>
-            </w:rPr>
-            <m:t xml:space="preserve"> </m:t>
-          </m:r>
-          <m:f>
-            <m:fPr>
-              <m:ctrlPr>
-                <w:rPr>
-                  <w:rFonts w:ascii="Cambria Math" w:hAnsi="Cambria Math"/>
-                  <w:i/>
-                </w:rPr>
-              </m:ctrlPr>
-            </m:fPr>
-            <m:num>
-              <m:r>
-                <w:rPr>
-                  <w:rFonts w:ascii="Cambria Math" w:hAnsi="Cambria Math"/>
-                </w:rPr>
-                <m:t>90</m:t>
-              </m:r>
-              <m:r>
-                <w:rPr>
-                  <w:rFonts w:ascii="Cambria Math" w:hAnsi="Cambria Math"/>
-                </w:rPr>
-                <m:t>V</m:t>
-              </m:r>
-            </m:num>
-            <m:den>
-              <m:r>
-                <m:rPr>
-                  <m:sty m:val="p"/>
-                </m:rPr>
-                <w:rPr>
-                  <w:rFonts w:ascii="Cambria Math" w:hAnsi="Cambria Math"/>
-                  <w:lang w:val="es-419" w:eastAsia="es-CO"/>
-                </w:rPr>
-                <m:t xml:space="preserve"> </m:t>
-              </m:r>
-              <m:r>
-                <m:rPr>
-                  <m:sty m:val="p"/>
-                </m:rPr>
-                <w:rPr>
-                  <w:rFonts w:ascii="Cambria Math" w:hAnsi="Cambria Math"/>
-                  <w:lang w:val="es-419" w:eastAsia="es-CO"/>
-                </w:rPr>
-                <m:t>45</m:t>
-              </m:r>
-              <m:r>
-                <m:rPr>
-                  <m:sty m:val="p"/>
-                </m:rPr>
-                <w:rPr>
-                  <w:rFonts w:ascii="Cambria Math" w:hAnsi="Cambria Math" w:cstheme="minorHAnsi"/>
-                  <w:lang w:val="es-419" w:eastAsia="es-CO"/>
-                </w:rPr>
-                <m:t>Ω</m:t>
-              </m:r>
-            </m:den>
-          </m:f>
-          <m:r>
-            <w:rPr>
-              <w:rFonts w:ascii="Cambria Math" w:hAnsi="Cambria Math"/>
-            </w:rPr>
-            <m:t>=</m:t>
-          </m:r>
-          <m:r>
-            <w:rPr>
-              <w:rFonts w:ascii="Cambria Math" w:eastAsiaTheme="minorEastAsia" w:hAnsi="Cambria Math"/>
-            </w:rPr>
-            <m:t>2</m:t>
-          </m:r>
-          <m:r>
-            <w:rPr>
-              <w:rFonts w:ascii="Cambria Math" w:eastAsiaTheme="minorEastAsia" w:hAnsi="Cambria Math"/>
-            </w:rPr>
-            <m:t>A</m:t>
-          </m:r>
-        </m:oMath>
-      </m:oMathPara>
-    </w:p>
-    <w:p>
-      <w:pPr>
-        <w:pStyle w:val="Ttulo3"/>
-      </w:pPr>
-      <w:bookmarkStart w:id="7" w:name="_Toc185065237"/>
-      <w:r>
-        <w:t>Fuentes de voltaje en serie</w:t>
-      </w:r>
-      <w:bookmarkEnd w:id="7"/>
-    </w:p>
-    <w:p>
-      <w:pPr>
-        <w:rPr>
-          <w:lang w:val="es-419" w:eastAsia="es-CO"/>
-        </w:rPr>
-      </w:pPr>
-      <w:r>
-        <w:rPr>
-          <w:lang w:val="es-419" w:eastAsia="es-CO"/>
-        </w:rPr>
-        <w:t xml:space="preserve">Las fuentes de voltaje también pueden colocarse en serie, por lo tanto, el voltaje total en un circuito donde existen dos o más fuentes en serie es la suma de los voltajes individuales de cada fuente. Cuando las polaridades de las fuentes se encuentran hacia </w:t>
-      </w:r>
-      <w:r>
-        <w:rPr>
-          <w:lang w:val="es-419" w:eastAsia="es-CO"/>
-        </w:rPr>
-        <w:lastRenderedPageBreak/>
-        <w:t>la misma dirección, su voltaje se suma. Cuando sus polaridades se encuentran en direcciones opuestas, se restan.</w:t>
-      </w:r>
-    </w:p>
-    <w:p>
-      <w:pPr>
-        <w:pStyle w:val="Ttulo4"/>
-      </w:pPr>
-      <w:r>
-        <w:t>Ejemplo 1</w:t>
-      </w:r>
-    </w:p>
-    <w:p>
-      <w:pPr>
-        <w:rPr>
-          <w:lang w:val="es-419" w:eastAsia="es-CO"/>
-        </w:rPr>
-      </w:pPr>
-      <w:r>
-        <w:rPr>
-          <w:lang w:val="es-419" w:eastAsia="es-CO"/>
-        </w:rPr>
-        <w:t>Para el siguiente circuito, calcular la corriente aportada por las dos fuentes en serie:</w:t>
-      </w:r>
-    </w:p>
-    <w:p>
-      <w:pPr>
-        <w:rPr>
-          <w:b/>
-          <w:bCs/>
-          <w:lang w:val="es-419" w:eastAsia="es-CO"/>
-        </w:rPr>
-      </w:pPr>
-      <w:r>
-        <w:rPr>
-          <w:b/>
-          <w:bCs/>
-          <w:lang w:val="es-419" w:eastAsia="es-CO"/>
-        </w:rPr>
-        <w:t>Solución:</w:t>
-      </w:r>
-    </w:p>
-    <w:p>
-      <w:pPr>
-        <w:rPr>
-          <w:lang w:val="es-419" w:eastAsia="es-CO"/>
-        </w:rPr>
-      </w:pPr>
-      <w:r>
-        <w:rPr>
-          <w:b/>
-          <w:bCs/>
-          <w:lang w:val="es-419" w:eastAsia="es-CO"/>
-        </w:rPr>
-        <w:t>Paso 1</w:t>
-      </w:r>
-      <w:r>
-        <w:rPr>
-          <w:lang w:val="es-419" w:eastAsia="es-CO"/>
-        </w:rPr>
-        <w:t>: se debe obtener el voltaje total del circuito, por lo cual se debe sumar o restar las fuentes de voltajes:</w:t>
-      </w:r>
-    </w:p>
-    <w:p>
-      <w:pPr>
-        <w:rPr>
-          <w:lang w:val="es-419" w:eastAsia="es-CO"/>
-        </w:rPr>
-      </w:pPr>
-      <w:r>
-        <w:rPr>
-          <w:rFonts w:ascii="Cambria Math" w:hAnsi="Cambria Math" w:cs="Cambria Math"/>
-          <w:lang w:val="es-419" w:eastAsia="es-CO"/>
-        </w:rPr>
-        <w:t>𝐕</w:t>
-      </w:r>
-      <w:r>
-        <w:rPr>
-          <w:lang w:val="es-419" w:eastAsia="es-CO"/>
-        </w:rPr>
-        <w:t xml:space="preserve"> </w:t>
-      </w:r>
-      <w:r>
-        <w:rPr>
-          <w:rFonts w:ascii="Cambria Math" w:hAnsi="Cambria Math" w:cs="Cambria Math"/>
-          <w:lang w:val="es-419" w:eastAsia="es-CO"/>
-        </w:rPr>
-        <w:t>𝐭𝐨𝐭𝐚𝐥</w:t>
-      </w:r>
-      <w:r>
-        <w:rPr>
-          <w:lang w:val="es-419" w:eastAsia="es-CO"/>
-        </w:rPr>
-        <w:t xml:space="preserve"> = 12V + 5V = 17V</w:t>
-      </w:r>
-    </w:p>
-    <w:p>
-      <w:pPr>
-        <w:rPr>
-          <w:lang w:val="es-419" w:eastAsia="es-CO"/>
-        </w:rPr>
-      </w:pPr>
-      <w:r>
-        <w:rPr>
-          <w:b/>
-          <w:bCs/>
-          <w:lang w:val="es-419" w:eastAsia="es-CO"/>
-        </w:rPr>
-        <w:t>Paso 2</w:t>
-      </w:r>
-      <w:r>
-        <w:rPr>
-          <w:lang w:val="es-419" w:eastAsia="es-CO"/>
-        </w:rPr>
-        <w:t>: una vez obtenido el voltaje total, se puede despejar I de la ecuación de la Ley de Ohm y obtener la corriente total aportada por las dos fuentes:</w:t>
       </w:r>
     </w:p>
     <w:p>
@@ -3717,13 +3364,255 @@
                 <w:rPr>
                   <w:rFonts w:ascii="Cambria Math" w:hAnsi="Cambria Math"/>
                 </w:rPr>
-                <m:t>17</m:t>
+                <m:t>90V</m:t>
               </m:r>
+            </m:num>
+            <m:den>
+              <m:r>
+                <m:rPr>
+                  <m:sty m:val="p"/>
+                </m:rPr>
+                <w:rPr>
+                  <w:rFonts w:ascii="Cambria Math" w:hAnsi="Cambria Math"/>
+                  <w:lang w:val="es-419" w:eastAsia="es-CO"/>
+                </w:rPr>
+                <m:t xml:space="preserve"> 45</m:t>
+              </m:r>
+              <m:r>
+                <m:rPr>
+                  <m:sty m:val="p"/>
+                </m:rPr>
+                <w:rPr>
+                  <w:rFonts w:ascii="Cambria Math" w:hAnsi="Cambria Math" w:cstheme="minorHAnsi"/>
+                  <w:lang w:val="es-419" w:eastAsia="es-CO"/>
+                </w:rPr>
+                <m:t>Ω</m:t>
+              </m:r>
+            </m:den>
+          </m:f>
+          <m:r>
+            <w:rPr>
+              <w:rFonts w:ascii="Cambria Math" w:hAnsi="Cambria Math"/>
+            </w:rPr>
+            <m:t>=</m:t>
+          </m:r>
+          <m:r>
+            <w:rPr>
+              <w:rFonts w:ascii="Cambria Math" w:eastAsiaTheme="minorEastAsia" w:hAnsi="Cambria Math"/>
+            </w:rPr>
+            <m:t>2A</m:t>
+          </m:r>
+        </m:oMath>
+      </m:oMathPara>
+    </w:p>
+    <w:p>
+      <w:pPr>
+        <w:pStyle w:val="Ttulo3"/>
+      </w:pPr>
+      <w:bookmarkStart w:id="7" w:name="_Toc185065237"/>
+      <w:r>
+        <w:t>Fuentes de voltaje en serie</w:t>
+      </w:r>
+      <w:bookmarkEnd w:id="7"/>
+    </w:p>
+    <w:p>
+      <w:pPr>
+        <w:rPr>
+          <w:lang w:val="es-419" w:eastAsia="es-CO"/>
+        </w:rPr>
+      </w:pPr>
+      <w:r>
+        <w:rPr>
+          <w:lang w:val="es-419" w:eastAsia="es-CO"/>
+        </w:rPr>
+        <w:t xml:space="preserve">Las fuentes de voltaje también pueden colocarse en serie, por lo tanto, el voltaje total en un circuito donde existen dos o más fuentes en serie es la suma de los voltajes individuales de cada fuente. Cuando las polaridades de las fuentes se encuentran hacia </w:t>
+      </w:r>
+      <w:r>
+        <w:rPr>
+          <w:lang w:val="es-419" w:eastAsia="es-CO"/>
+        </w:rPr>
+        <w:lastRenderedPageBreak/>
+        <w:t>la misma dirección, su voltaje se suma. Cuando sus polaridades se encuentran en direcciones opuestas, se restan.</w:t>
+      </w:r>
+    </w:p>
+    <w:p>
+      <w:pPr>
+        <w:pStyle w:val="Ttulo4"/>
+      </w:pPr>
+      <w:r>
+        <w:t>Ejemplo 1</w:t>
+      </w:r>
+    </w:p>
+    <w:p>
+      <w:pPr>
+        <w:rPr>
+          <w:lang w:val="es-419" w:eastAsia="es-CO"/>
+        </w:rPr>
+      </w:pPr>
+      <w:r>
+        <w:rPr>
+          <w:lang w:val="es-419" w:eastAsia="es-CO"/>
+        </w:rPr>
+        <w:t>Para el siguiente circuito, calcular la corriente aportada por las dos fuentes en serie:</w:t>
+      </w:r>
+    </w:p>
+    <w:p>
+      <w:pPr>
+        <w:rPr>
+          <w:b/>
+          <w:bCs/>
+          <w:lang w:val="es-419" w:eastAsia="es-CO"/>
+        </w:rPr>
+      </w:pPr>
+      <w:r>
+        <w:rPr>
+          <w:b/>
+          <w:bCs/>
+          <w:lang w:val="es-419" w:eastAsia="es-CO"/>
+        </w:rPr>
+        <w:t>Solución:</w:t>
+      </w:r>
+    </w:p>
+    <w:p>
+      <w:pPr>
+        <w:rPr>
+          <w:lang w:val="es-419" w:eastAsia="es-CO"/>
+        </w:rPr>
+      </w:pPr>
+      <w:r>
+        <w:rPr>
+          <w:b/>
+          <w:bCs/>
+          <w:lang w:val="es-419" w:eastAsia="es-CO"/>
+        </w:rPr>
+        <w:t>Paso 1</w:t>
+      </w:r>
+      <w:r>
+        <w:rPr>
+          <w:lang w:val="es-419" w:eastAsia="es-CO"/>
+        </w:rPr>
+        <w:t>: se debe obtener el voltaje total del circuito, por lo cual se debe sumar o restar las fuentes de voltajes:</w:t>
+      </w:r>
+    </w:p>
+    <w:p>
+      <w:pPr>
+        <w:rPr>
+          <w:lang w:val="es-419" w:eastAsia="es-CO"/>
+        </w:rPr>
+      </w:pPr>
+      <w:r>
+        <w:rPr>
+          <w:rFonts w:ascii="Cambria Math" w:hAnsi="Cambria Math" w:cs="Cambria Math"/>
+          <w:lang w:val="es-419" w:eastAsia="es-CO"/>
+        </w:rPr>
+        <w:t>𝐕</w:t>
+      </w:r>
+      <w:r>
+        <w:rPr>
+          <w:lang w:val="es-419" w:eastAsia="es-CO"/>
+        </w:rPr>
+        <w:t xml:space="preserve"> </w:t>
+      </w:r>
+      <w:r>
+        <w:rPr>
+          <w:rFonts w:ascii="Cambria Math" w:hAnsi="Cambria Math" w:cs="Cambria Math"/>
+          <w:lang w:val="es-419" w:eastAsia="es-CO"/>
+        </w:rPr>
+        <w:t>𝐭𝐨𝐭𝐚𝐥</w:t>
+      </w:r>
+      <w:r>
+        <w:rPr>
+          <w:lang w:val="es-419" w:eastAsia="es-CO"/>
+        </w:rPr>
+        <w:t xml:space="preserve"> = 12V + 5V = 17V</w:t>
+      </w:r>
+    </w:p>
+    <w:p>
+      <w:pPr>
+        <w:rPr>
+          <w:lang w:val="es-419" w:eastAsia="es-CO"/>
+        </w:rPr>
+      </w:pPr>
+      <w:r>
+        <w:rPr>
+          <w:b/>
+          <w:bCs/>
+          <w:lang w:val="es-419" w:eastAsia="es-CO"/>
+        </w:rPr>
+        <w:t>Paso 2</w:t>
+      </w:r>
+      <w:r>
+        <w:rPr>
+          <w:lang w:val="es-419" w:eastAsia="es-CO"/>
+        </w:rPr>
+        <w:t>: una vez obtenido el voltaje total, se puede despejar I de la ecuación de la Ley de Ohm y obtener la corriente total aportada por las dos fuentes:</w:t>
+      </w:r>
+    </w:p>
+    <w:p>
+      <w:pPr>
+        <w:ind w:left="709"/>
+        <w:rPr>
+          <w:lang w:val="es-419" w:eastAsia="es-CO"/>
+        </w:rPr>
+      </w:pPr>
+      <m:oMathPara>
+        <m:oMathParaPr>
+          <m:jc m:val="left"/>
+        </m:oMathParaPr>
+        <m:oMath>
+          <m:r>
+            <w:rPr>
+              <w:rFonts w:ascii="Cambria Math" w:hAnsi="Cambria Math"/>
+            </w:rPr>
+            <m:t>I=</m:t>
+          </m:r>
+          <m:f>
+            <m:fPr>
+              <m:ctrlPr>
+                <w:rPr>
+                  <w:rFonts w:ascii="Cambria Math" w:hAnsi="Cambria Math"/>
+                  <w:i/>
+                </w:rPr>
+              </m:ctrlPr>
+            </m:fPr>
+            <m:num>
               <m:r>
                 <w:rPr>
                   <w:rFonts w:ascii="Cambria Math" w:hAnsi="Cambria Math"/>
                 </w:rPr>
                 <m:t>V</m:t>
+              </m:r>
+            </m:num>
+            <m:den>
+              <m:r>
+                <w:rPr>
+                  <w:rFonts w:ascii="Cambria Math" w:hAnsi="Cambria Math"/>
+                </w:rPr>
+                <m:t>R</m:t>
+              </m:r>
+            </m:den>
+          </m:f>
+          <m:r>
+            <w:rPr>
+              <w:rFonts w:ascii="Cambria Math" w:hAnsi="Cambria Math"/>
+            </w:rPr>
+            <m:t xml:space="preserve"> = </m:t>
+          </m:r>
+          <m:f>
+            <m:fPr>
+              <m:ctrlPr>
+                <w:rPr>
+                  <w:rFonts w:ascii="Cambria Math" w:hAnsi="Cambria Math"/>
+                  <w:i/>
+                </w:rPr>
+              </m:ctrlPr>
+            </m:fPr>
+            <m:num>
+              <m:r>
+                <w:rPr>
+                  <w:rFonts w:ascii="Cambria Math" w:hAnsi="Cambria Math"/>
+                </w:rPr>
+                <m:t>17V</m:t>
               </m:r>
             </m:num>
             <m:den>
@@ -3759,13 +3648,7 @@
             <w:rPr>
               <w:rFonts w:ascii="Cambria Math" w:eastAsiaTheme="minorEastAsia" w:hAnsi="Cambria Math"/>
             </w:rPr>
-            <m:t>17m</m:t>
-          </m:r>
-          <m:r>
-            <w:rPr>
-              <w:rFonts w:ascii="Cambria Math" w:eastAsiaTheme="minorEastAsia" w:hAnsi="Cambria Math"/>
-            </w:rPr>
-            <m:t>A</m:t>
+            <m:t>17mA</m:t>
           </m:r>
         </m:oMath>
       </m:oMathPara>
@@ -3927,13 +3810,7 @@
               <w:rFonts w:ascii="Cambria Math" w:hAnsi="Cambria Math"/>
             </w:rPr>
             <w:lastRenderedPageBreak/>
-            <m:t>R</m:t>
-          </m:r>
-          <m:r>
-            <w:rPr>
-              <w:rFonts w:ascii="Cambria Math" w:hAnsi="Cambria Math"/>
-            </w:rPr>
-            <m:t>=</m:t>
+            <m:t>R=</m:t>
           </m:r>
           <m:f>
             <m:fPr>
@@ -3981,13 +3858,7 @@
                 <w:rPr>
                   <w:rFonts w:ascii="Cambria Math" w:hAnsi="Cambria Math"/>
                 </w:rPr>
-                <m:t>20</m:t>
-              </m:r>
-              <m:r>
-                <w:rPr>
-                  <w:rFonts w:ascii="Cambria Math" w:hAnsi="Cambria Math"/>
-                </w:rPr>
-                <m:t>V</m:t>
+                <m:t>20V</m:t>
               </m:r>
             </m:num>
             <m:den>
@@ -4153,13 +4024,7 @@
             <w:rPr>
               <w:rFonts w:ascii="Cambria Math" w:hAnsi="Cambria Math"/>
             </w:rPr>
-            <m:t>I</m:t>
-          </m:r>
-          <m:r>
-            <w:rPr>
-              <w:rFonts w:ascii="Cambria Math" w:hAnsi="Cambria Math"/>
-            </w:rPr>
-            <m:t>=</m:t>
+            <m:t>I=</m:t>
           </m:r>
           <m:f>
             <m:fPr>
@@ -4356,13 +4221,7 @@
             <w:rPr>
               <w:rFonts w:ascii="Cambria Math" w:hAnsi="Cambria Math"/>
             </w:rPr>
-            <m:t>R total</m:t>
-          </m:r>
-          <m:r>
-            <w:rPr>
-              <w:rFonts w:ascii="Cambria Math" w:hAnsi="Cambria Math"/>
-            </w:rPr>
-            <m:t>=</m:t>
+            <m:t>R total=</m:t>
           </m:r>
           <m:f>
             <m:fPr>
@@ -4436,13 +4295,7 @@
                     <w:rPr>
                       <w:rFonts w:ascii="Cambria Math" w:hAnsi="Cambria Math"/>
                     </w:rPr>
-                    <m:t>R</m:t>
-                  </m:r>
-                  <m:r>
-                    <w:rPr>
-                      <w:rFonts w:ascii="Cambria Math" w:hAnsi="Cambria Math"/>
-                    </w:rPr>
-                    <m:t>2</m:t>
+                    <m:t>R2</m:t>
                   </m:r>
                 </m:den>
               </m:f>
@@ -4474,13 +4327,7 @@
                     <w:rPr>
                       <w:rFonts w:ascii="Cambria Math" w:hAnsi="Cambria Math"/>
                     </w:rPr>
-                    <m:t>R</m:t>
-                  </m:r>
-                  <m:r>
-                    <w:rPr>
-                      <w:rFonts w:ascii="Cambria Math" w:hAnsi="Cambria Math"/>
-                    </w:rPr>
-                    <m:t>3</m:t>
+                    <m:t>R3</m:t>
                   </m:r>
                 </m:den>
               </m:f>
@@ -4512,13 +4359,7 @@
                     <w:rPr>
                       <w:rFonts w:ascii="Cambria Math" w:hAnsi="Cambria Math"/>
                     </w:rPr>
-                    <m:t>R</m:t>
-                  </m:r>
-                  <m:r>
-                    <w:rPr>
-                      <w:rFonts w:ascii="Cambria Math" w:hAnsi="Cambria Math"/>
-                    </w:rPr>
-                    <m:t>4</m:t>
+                    <m:t>R4</m:t>
                   </m:r>
                 </m:den>
               </m:f>
@@ -4550,13 +4391,7 @@
                     <w:rPr>
                       <w:rFonts w:ascii="Cambria Math" w:hAnsi="Cambria Math"/>
                     </w:rPr>
-                    <m:t>R</m:t>
-                  </m:r>
-                  <m:r>
-                    <w:rPr>
-                      <w:rFonts w:ascii="Cambria Math" w:hAnsi="Cambria Math"/>
-                    </w:rPr>
-                    <m:t>π</m:t>
+                    <m:t>Rπ</m:t>
                   </m:r>
                 </m:den>
               </m:f>
@@ -4635,13 +4470,13 @@
                     <pic:cNvPicPr/>
                   </pic:nvPicPr>
                   <pic:blipFill>
-                    <a:blip r:embed="rId20">
+                    <a:blip r:embed="rId23">
                       <a:extLst>
                         <a:ext uri="{28A0092B-C50C-407E-A947-70E740481C1C}">
                           <a14:useLocalDpi xmlns:a14="http://schemas.microsoft.com/office/drawing/2010/main" val="0"/>
                         </a:ext>
                         <a:ext uri="{96DAC541-7B7A-43D3-8B79-37D633B846F1}">
-                          <asvg:svgBlip xmlns:asvg="http://schemas.microsoft.com/office/drawing/2016/SVG/main" r:embed="rId21"/>
+                          <asvg:svgBlip xmlns:asvg="http://schemas.microsoft.com/office/drawing/2016/SVG/main" r:embed="rId24"/>
                         </a:ext>
                       </a:extLst>
                     </a:blip>
@@ -6263,13 +6098,13 @@
                     <pic:cNvPicPr/>
                   </pic:nvPicPr>
                   <pic:blipFill>
-                    <a:blip r:embed="rId22">
+                    <a:blip r:embed="rId25">
                       <a:extLst>
                         <a:ext uri="{28A0092B-C50C-407E-A947-70E740481C1C}">
                           <a14:useLocalDpi xmlns:a14="http://schemas.microsoft.com/office/drawing/2010/main" val="0"/>
                         </a:ext>
                         <a:ext uri="{96DAC541-7B7A-43D3-8B79-37D633B846F1}">
-                          <asvg:svgBlip xmlns:asvg="http://schemas.microsoft.com/office/drawing/2016/SVG/main" r:embed="rId23"/>
+                          <asvg:svgBlip xmlns:asvg="http://schemas.microsoft.com/office/drawing/2016/SVG/main" r:embed="rId26"/>
                         </a:ext>
                       </a:extLst>
                     </a:blip>
@@ -6629,19 +6464,7 @@
             <w:rPr>
               <w:rFonts w:ascii="Cambria Math" w:hAnsi="Cambria Math"/>
             </w:rPr>
-            <m:t xml:space="preserve">R </m:t>
-          </m:r>
-          <m:r>
-            <w:rPr>
-              <w:rFonts w:ascii="Cambria Math" w:hAnsi="Cambria Math"/>
-            </w:rPr>
-            <m:t>Total</m:t>
-          </m:r>
-          <m:r>
-            <w:rPr>
-              <w:rFonts w:ascii="Cambria Math" w:hAnsi="Cambria Math"/>
-            </w:rPr>
-            <m:t>=</m:t>
+            <m:t>R Total=</m:t>
           </m:r>
           <m:f>
             <m:fPr>
@@ -6657,25 +6480,7 @@
                 <w:rPr>
                   <w:rFonts w:ascii="Cambria Math" w:hAnsi="Cambria Math"/>
                 </w:rPr>
-                <m:t>R</m:t>
-              </m:r>
-              <m:r>
-                <w:rPr>
-                  <w:rFonts w:ascii="Cambria Math" w:hAnsi="Cambria Math"/>
-                </w:rPr>
-                <m:t xml:space="preserve"> der</m:t>
-              </m:r>
-              <m:r>
-                <w:rPr>
-                  <w:rFonts w:ascii="Cambria Math" w:hAnsi="Cambria Math"/>
-                </w:rPr>
-                <m:t>*R</m:t>
-              </m:r>
-              <m:r>
-                <w:rPr>
-                  <w:rFonts w:ascii="Cambria Math" w:hAnsi="Cambria Math"/>
-                </w:rPr>
-                <m:t xml:space="preserve"> izq</m:t>
+                <m:t>R der*R izq</m:t>
               </m:r>
             </m:num>
             <m:den>
@@ -6707,13 +6512,7 @@
                 <w:rPr>
                   <w:rFonts w:ascii="Cambria Math" w:hAnsi="Cambria Math"/>
                 </w:rPr>
-                <m:t>1</m:t>
-              </m:r>
-              <m:r>
-                <w:rPr>
-                  <w:rFonts w:ascii="Cambria Math" w:hAnsi="Cambria Math"/>
-                </w:rPr>
-                <m:t>k</m:t>
+                <m:t>1k</m:t>
               </m:r>
               <m:r>
                 <m:rPr>
@@ -6753,13 +6552,7 @@
                 <w:rPr>
                   <w:rFonts w:ascii="Cambria Math" w:hAnsi="Cambria Math"/>
                 </w:rPr>
-                <m:t>1</m:t>
-              </m:r>
-              <m:r>
-                <w:rPr>
-                  <w:rFonts w:ascii="Cambria Math" w:hAnsi="Cambria Math"/>
-                </w:rPr>
-                <m:t>k</m:t>
+                <m:t>1k</m:t>
               </m:r>
               <m:r>
                 <m:rPr>
@@ -6769,17 +6562,7 @@
                   <w:rFonts w:ascii="Cambria Math" w:hAnsi="Cambria Math" w:cstheme="minorHAnsi"/>
                   <w:lang w:val="es-419" w:eastAsia="es-CO"/>
                 </w:rPr>
-                <m:t>Ω</m:t>
-              </m:r>
-              <m:r>
-                <m:rPr>
-                  <m:sty m:val="p"/>
-                </m:rPr>
-                <w:rPr>
-                  <w:rFonts w:ascii="Cambria Math" w:hAnsi="Cambria Math" w:cstheme="minorHAnsi"/>
-                  <w:lang w:val="es-419" w:eastAsia="es-CO"/>
-                </w:rPr>
-                <m:t>+</m:t>
+                <m:t>Ω+</m:t>
               </m:r>
               <m:r>
                 <w:rPr>
@@ -6867,13 +6650,13 @@
                     <pic:cNvPicPr/>
                   </pic:nvPicPr>
                   <pic:blipFill>
-                    <a:blip r:embed="rId24">
+                    <a:blip r:embed="rId27">
                       <a:extLst>
                         <a:ext uri="{28A0092B-C50C-407E-A947-70E740481C1C}">
                           <a14:useLocalDpi xmlns:a14="http://schemas.microsoft.com/office/drawing/2010/main" val="0"/>
                         </a:ext>
                         <a:ext uri="{96DAC541-7B7A-43D3-8B79-37D633B846F1}">
-                          <asvg:svgBlip xmlns:asvg="http://schemas.microsoft.com/office/drawing/2016/SVG/main" r:embed="rId25"/>
+                          <asvg:svgBlip xmlns:asvg="http://schemas.microsoft.com/office/drawing/2016/SVG/main" r:embed="rId28"/>
                         </a:ext>
                       </a:extLst>
                     </a:blip>
@@ -7026,13 +6809,13 @@
                     <pic:cNvPicPr/>
                   </pic:nvPicPr>
                   <pic:blipFill>
-                    <a:blip r:embed="rId26">
+                    <a:blip r:embed="rId29">
                       <a:extLst>
                         <a:ext uri="{28A0092B-C50C-407E-A947-70E740481C1C}">
                           <a14:useLocalDpi xmlns:a14="http://schemas.microsoft.com/office/drawing/2010/main" val="0"/>
                         </a:ext>
                         <a:ext uri="{96DAC541-7B7A-43D3-8B79-37D633B846F1}">
-                          <asvg:svgBlip xmlns:asvg="http://schemas.microsoft.com/office/drawing/2016/SVG/main" r:embed="rId27"/>
+                          <asvg:svgBlip xmlns:asvg="http://schemas.microsoft.com/office/drawing/2016/SVG/main" r:embed="rId30"/>
                         </a:ext>
                       </a:extLst>
                     </a:blip>
@@ -7138,13 +6921,13 @@
                     <pic:cNvPicPr/>
                   </pic:nvPicPr>
                   <pic:blipFill>
-                    <a:blip r:embed="rId28">
+                    <a:blip r:embed="rId31">
                       <a:extLst>
                         <a:ext uri="{28A0092B-C50C-407E-A947-70E740481C1C}">
                           <a14:useLocalDpi xmlns:a14="http://schemas.microsoft.com/office/drawing/2010/main" val="0"/>
                         </a:ext>
                         <a:ext uri="{96DAC541-7B7A-43D3-8B79-37D633B846F1}">
-                          <asvg:svgBlip xmlns:asvg="http://schemas.microsoft.com/office/drawing/2016/SVG/main" r:embed="rId29"/>
+                          <asvg:svgBlip xmlns:asvg="http://schemas.microsoft.com/office/drawing/2016/SVG/main" r:embed="rId32"/>
                         </a:ext>
                       </a:extLst>
                     </a:blip>
@@ -7415,15 +7198,7 @@
           <w:bCs/>
           <w:lang w:val="es-419" w:eastAsia="es-CO"/>
         </w:rPr>
-        <w:t xml:space="preserve">RA = R4 + R5 + R67 = 16 + 75 + 53.01 = 144.01 </w:t>
-      </w:r>
-      <w:r>
-        <w:rPr>
-          <w:b/>
-          <w:bCs/>
-          <w:lang w:val="es-419" w:eastAsia="es-CO"/>
-        </w:rPr>
-        <w:t>Ω</w:t>
+        <w:t>RA = R4 + R5 + R67 = 16 + 75 + 53.01 = 144.01 Ω</w:t>
       </w:r>
     </w:p>
     <w:p>
@@ -7674,13 +7449,13 @@
                     <pic:cNvPicPr/>
                   </pic:nvPicPr>
                   <pic:blipFill>
-                    <a:blip r:embed="rId30">
+                    <a:blip r:embed="rId33">
                       <a:extLst>
                         <a:ext uri="{28A0092B-C50C-407E-A947-70E740481C1C}">
                           <a14:useLocalDpi xmlns:a14="http://schemas.microsoft.com/office/drawing/2010/main" val="0"/>
                         </a:ext>
                         <a:ext uri="{96DAC541-7B7A-43D3-8B79-37D633B846F1}">
-                          <asvg:svgBlip xmlns:asvg="http://schemas.microsoft.com/office/drawing/2016/SVG/main" r:embed="rId31"/>
+                          <asvg:svgBlip xmlns:asvg="http://schemas.microsoft.com/office/drawing/2016/SVG/main" r:embed="rId34"/>
                         </a:ext>
                       </a:extLst>
                     </a:blip>
@@ -8191,19 +7966,7 @@
         <w:rPr>
           <w:lang w:val="es-419" w:eastAsia="es-CO"/>
         </w:rPr>
-        <w:t xml:space="preserve">Por </w:t>
-      </w:r>
-      <w:r>
-        <w:rPr>
-          <w:lang w:val="es-419" w:eastAsia="es-CO"/>
-        </w:rPr>
-        <w:t>último,</w:t>
-      </w:r>
-      <w:r>
-        <w:rPr>
-          <w:lang w:val="es-419" w:eastAsia="es-CO"/>
-        </w:rPr>
-        <w:t xml:space="preserve"> se calcula el voltaje de la fuente mediante la ley de Ohm:</w:t>
+        <w:t>Por último, se calcula el voltaje de la fuente mediante la ley de Ohm:</w:t>
       </w:r>
     </w:p>
     <w:p>
@@ -8300,13 +8063,13 @@
                     <pic:cNvPicPr/>
                   </pic:nvPicPr>
                   <pic:blipFill>
-                    <a:blip r:embed="rId32">
+                    <a:blip r:embed="rId35">
                       <a:extLst>
                         <a:ext uri="{28A0092B-C50C-407E-A947-70E740481C1C}">
                           <a14:useLocalDpi xmlns:a14="http://schemas.microsoft.com/office/drawing/2010/main" val="0"/>
                         </a:ext>
                         <a:ext uri="{96DAC541-7B7A-43D3-8B79-37D633B846F1}">
-                          <asvg:svgBlip xmlns:asvg="http://schemas.microsoft.com/office/drawing/2016/SVG/main" r:embed="rId33"/>
+                          <asvg:svgBlip xmlns:asvg="http://schemas.microsoft.com/office/drawing/2016/SVG/main" r:embed="rId36"/>
                         </a:ext>
                       </a:extLst>
                     </a:blip>
@@ -8486,7 +8249,7 @@
             <w:pPr>
               <w:pStyle w:val="TextoTablas"/>
             </w:pPr>
-            <w:hyperlink r:id="rId34" w:history="1">
+            <w:hyperlink r:id="rId37" w:history="1">
               <w:r>
                 <w:rPr>
                   <w:rStyle w:val="Hipervnculo"/>
@@ -8545,7 +8308,7 @@
             <w:pPr>
               <w:pStyle w:val="TextoTablas"/>
             </w:pPr>
-            <w:hyperlink r:id="rId35" w:history="1">
+            <w:hyperlink r:id="rId38" w:history="1">
               <w:r>
                 <w:rPr>
                   <w:rStyle w:val="Hipervnculo"/>
@@ -8607,7 +8370,7 @@
             <w:pPr>
               <w:pStyle w:val="TextoTablas"/>
             </w:pPr>
-            <w:hyperlink r:id="rId36" w:history="1">
+            <w:hyperlink r:id="rId39" w:history="1">
               <w:r>
                 <w:rPr>
                   <w:rStyle w:val="Hipervnculo"/>
@@ -8674,7 +8437,7 @@
             <w:pPr>
               <w:pStyle w:val="TextoTablas"/>
             </w:pPr>
-            <w:hyperlink r:id="rId37" w:history="1">
+            <w:hyperlink r:id="rId40" w:history="1">
               <w:r>
                 <w:rPr>
                   <w:rStyle w:val="Hipervnculo"/>
@@ -8957,7 +8720,7 @@
         </w:rPr>
         <w:t xml:space="preserve"> </w:t>
       </w:r>
-      <w:hyperlink r:id="rId38" w:history="1">
+      <w:hyperlink r:id="rId41" w:history="1">
         <w:r>
           <w:rPr>
             <w:rStyle w:val="Hipervnculo"/>
@@ -9005,7 +8768,7 @@
         </w:rPr>
         <w:t xml:space="preserve"> </w:t>
       </w:r>
-      <w:hyperlink r:id="rId39" w:history="1">
+      <w:hyperlink r:id="rId42" w:history="1">
         <w:r>
           <w:rPr>
             <w:rStyle w:val="Hipervnculo"/>
@@ -9914,8 +9677,8 @@
       </w:pPr>
     </w:p>
     <w:sectPr>
-      <w:headerReference w:type="default" r:id="rId40"/>
-      <w:footerReference w:type="default" r:id="rId41"/>
+      <w:headerReference w:type="default" r:id="rId43"/>
+      <w:footerReference w:type="default" r:id="rId44"/>
       <w:pgSz w:w="12240" w:h="15840"/>
       <w:pgMar w:top="1701" w:right="1134" w:bottom="1134" w:left="1134" w:header="709" w:footer="737" w:gutter="0"/>
       <w:pgNumType w:start="1"/>
@@ -9927,7 +9690,7 @@
 </file>
 
 <file path=word/endnotes.xml><?xml version="1.0" encoding="utf-8"?>
-<w:endnotes xmlns:wpc="http://schemas.microsoft.com/office/word/2010/wordprocessingCanvas" xmlns:cx="http://schemas.microsoft.com/office/drawing/2014/chartex" xmlns:cx1="http://schemas.microsoft.com/office/drawing/2015/9/8/chartex" xmlns:cx2="http://schemas.microsoft.com/office/drawing/2015/10/21/chartex" xmlns:cx3="http://schemas.microsoft.com/office/drawing/2016/5/9/chartex" xmlns:cx4="http://schemas.microsoft.com/office/drawing/2016/5/10/chartex" xmlns:cx5="http://schemas.microsoft.com/office/drawing/2016/5/11/chartex" xmlns:cx6="http://schemas.microsoft.com/office/drawing/2016/5/12/chartex" xmlns:cx7="http://schemas.microsoft.com/office/drawing/2016/5/13/chartex" xmlns:cx8="http://schemas.microsoft.com/office/drawing/2016/5/14/chartex" xmlns:mc="http://schemas.openxmlformats.org/markup-compatibility/2006" xmlns:aink="http://schemas.microsoft.com/office/drawing/2016/ink" xmlns:am3d="http://schemas.microsoft.com/office/drawing/2017/model3d" xmlns:o="urn:schemas-microsoft-com:office:office" xmlns:r="http://schemas.openxmlformats.org/officeDocument/2006/relationships" xmlns:m="http://schemas.openxmlformats.org/officeDocument/2006/math" xmlns:v="urn:schemas-microsoft-com:vml" xmlns:wp14="http://schemas.microsoft.com/office/word/2010/wordprocessingDrawing" xmlns:wp="http://schemas.openxmlformats.org/drawingml/2006/wordprocessingDrawing" xmlns:w10="urn:schemas-microsoft-com:office:word" xmlns:w="http://schemas.openxmlformats.org/wordprocessingml/2006/main" xmlns:w14="http://schemas.microsoft.com/office/word/2010/wordml" xmlns:w15="http://schemas.microsoft.com/office/word/2012/wordml" xmlns:w16cex="http://schemas.microsoft.com/office/word/2018/wordml/cex" xmlns:w16cid="http://schemas.microsoft.com/office/word/2016/wordml/cid" xmlns:w16="http://schemas.microsoft.com/office/word/2018/wordml" xmlns:w16sdtdh="http://schemas.microsoft.com/office/word/2020/wordml/sdtdatahash" xmlns:w16se="http://schemas.microsoft.com/office/word/2015/wordml/symex" xmlns:wpg="http://schemas.microsoft.com/office/word/2010/wordprocessingGroup" xmlns:wpi="http://schemas.microsoft.com/office/word/2010/wordprocessingInk" xmlns:wne="http://schemas.microsoft.com/office/word/2006/wordml" xmlns:wps="http://schemas.microsoft.com/office/word/2010/wordprocessingShape" mc:Ignorable="w14 w15 w16se w16cid w16 w16cex w16sdtdh wp14">
+<w:endnotes xmlns:wpc="http://schemas.microsoft.com/office/word/2010/wordprocessingCanvas" xmlns:cx="http://schemas.microsoft.com/office/drawing/2014/chartex" xmlns:cx1="http://schemas.microsoft.com/office/drawing/2015/9/8/chartex" xmlns:cx2="http://schemas.microsoft.com/office/drawing/2015/10/21/chartex" xmlns:cx3="http://schemas.microsoft.com/office/drawing/2016/5/9/chartex" xmlns:cx4="http://schemas.microsoft.com/office/drawing/2016/5/10/chartex" xmlns:cx5="http://schemas.microsoft.com/office/drawing/2016/5/11/chartex" xmlns:cx6="http://schemas.microsoft.com/office/drawing/2016/5/12/chartex" xmlns:cx7="http://schemas.microsoft.com/office/drawing/2016/5/13/chartex" xmlns:cx8="http://schemas.microsoft.com/office/drawing/2016/5/14/chartex" xmlns:mc="http://schemas.openxmlformats.org/markup-compatibility/2006" xmlns:aink="http://schemas.microsoft.com/office/drawing/2016/ink" xmlns:am3d="http://schemas.microsoft.com/office/drawing/2017/model3d" xmlns:o="urn:schemas-microsoft-com:office:office" xmlns:oel="http://schemas.microsoft.com/office/2019/extlst" xmlns:r="http://schemas.openxmlformats.org/officeDocument/2006/relationships" xmlns:m="http://schemas.openxmlformats.org/officeDocument/2006/math" xmlns:v="urn:schemas-microsoft-com:vml" xmlns:wp14="http://schemas.microsoft.com/office/word/2010/wordprocessingDrawing" xmlns:wp="http://schemas.openxmlformats.org/drawingml/2006/wordprocessingDrawing" xmlns:w10="urn:schemas-microsoft-com:office:word" xmlns:w="http://schemas.openxmlformats.org/wordprocessingml/2006/main" xmlns:w14="http://schemas.microsoft.com/office/word/2010/wordml" xmlns:w15="http://schemas.microsoft.com/office/word/2012/wordml" xmlns:w16cex="http://schemas.microsoft.com/office/word/2018/wordml/cex" xmlns:w16cid="http://schemas.microsoft.com/office/word/2016/wordml/cid" xmlns:w16="http://schemas.microsoft.com/office/word/2018/wordml" xmlns:w16sdtdh="http://schemas.microsoft.com/office/word/2020/wordml/sdtdatahash" xmlns:w16se="http://schemas.microsoft.com/office/word/2015/wordml/symex" xmlns:wpg="http://schemas.microsoft.com/office/word/2010/wordprocessingGroup" xmlns:wpi="http://schemas.microsoft.com/office/word/2010/wordprocessingInk" xmlns:wne="http://schemas.microsoft.com/office/word/2006/wordml" xmlns:wps="http://schemas.microsoft.com/office/word/2010/wordprocessingShape" mc:Ignorable="w14 w15 w16se w16cid w16 w16cex w16sdtdh wp14">
   <w:endnote w:type="separator" w:id="-1">
     <w:p>
       <w:pPr>
@@ -9952,7 +9715,7 @@
 </file>
 
 <file path=word/footer1.xml><?xml version="1.0" encoding="utf-8"?>
-<w:ftr xmlns:wpc="http://schemas.microsoft.com/office/word/2010/wordprocessingCanvas" xmlns:cx="http://schemas.microsoft.com/office/drawing/2014/chartex" xmlns:cx1="http://schemas.microsoft.com/office/drawing/2015/9/8/chartex" xmlns:cx2="http://schemas.microsoft.com/office/drawing/2015/10/21/chartex" xmlns:cx3="http://schemas.microsoft.com/office/drawing/2016/5/9/chartex" xmlns:cx4="http://schemas.microsoft.com/office/drawing/2016/5/10/chartex" xmlns:cx5="http://schemas.microsoft.com/office/drawing/2016/5/11/chartex" xmlns:cx6="http://schemas.microsoft.com/office/drawing/2016/5/12/chartex" xmlns:cx7="http://schemas.microsoft.com/office/drawing/2016/5/13/chartex" xmlns:cx8="http://schemas.microsoft.com/office/drawing/2016/5/14/chartex" xmlns:mc="http://schemas.openxmlformats.org/markup-compatibility/2006" xmlns:aink="http://schemas.microsoft.com/office/drawing/2016/ink" xmlns:am3d="http://schemas.microsoft.com/office/drawing/2017/model3d" xmlns:o="urn:schemas-microsoft-com:office:office" xmlns:r="http://schemas.openxmlformats.org/officeDocument/2006/relationships" xmlns:m="http://schemas.openxmlformats.org/officeDocument/2006/math" xmlns:v="urn:schemas-microsoft-com:vml" xmlns:wp14="http://schemas.microsoft.com/office/word/2010/wordprocessingDrawing" xmlns:wp="http://schemas.openxmlformats.org/drawingml/2006/wordprocessingDrawing" xmlns:w10="urn:schemas-microsoft-com:office:word" xmlns:w="http://schemas.openxmlformats.org/wordprocessingml/2006/main" xmlns:w14="http://schemas.microsoft.com/office/word/2010/wordml" xmlns:w15="http://schemas.microsoft.com/office/word/2012/wordml" xmlns:w16cex="http://schemas.microsoft.com/office/word/2018/wordml/cex" xmlns:w16cid="http://schemas.microsoft.com/office/word/2016/wordml/cid" xmlns:w16="http://schemas.microsoft.com/office/word/2018/wordml" xmlns:w16sdtdh="http://schemas.microsoft.com/office/word/2020/wordml/sdtdatahash" xmlns:w16se="http://schemas.microsoft.com/office/word/2015/wordml/symex" xmlns:wpg="http://schemas.microsoft.com/office/word/2010/wordprocessingGroup" xmlns:wpi="http://schemas.microsoft.com/office/word/2010/wordprocessingInk" xmlns:wne="http://schemas.microsoft.com/office/word/2006/wordml" xmlns:wps="http://schemas.microsoft.com/office/word/2010/wordprocessingShape" mc:Ignorable="w14 w15 w16se w16cid w16 w16cex w16sdtdh wp14">
+<w:ftr xmlns:wpc="http://schemas.microsoft.com/office/word/2010/wordprocessingCanvas" xmlns:cx="http://schemas.microsoft.com/office/drawing/2014/chartex" xmlns:cx1="http://schemas.microsoft.com/office/drawing/2015/9/8/chartex" xmlns:cx2="http://schemas.microsoft.com/office/drawing/2015/10/21/chartex" xmlns:cx3="http://schemas.microsoft.com/office/drawing/2016/5/9/chartex" xmlns:cx4="http://schemas.microsoft.com/office/drawing/2016/5/10/chartex" xmlns:cx5="http://schemas.microsoft.com/office/drawing/2016/5/11/chartex" xmlns:cx6="http://schemas.microsoft.com/office/drawing/2016/5/12/chartex" xmlns:cx7="http://schemas.microsoft.com/office/drawing/2016/5/13/chartex" xmlns:cx8="http://schemas.microsoft.com/office/drawing/2016/5/14/chartex" xmlns:mc="http://schemas.openxmlformats.org/markup-compatibility/2006" xmlns:aink="http://schemas.microsoft.com/office/drawing/2016/ink" xmlns:am3d="http://schemas.microsoft.com/office/drawing/2017/model3d" xmlns:o="urn:schemas-microsoft-com:office:office" xmlns:oel="http://schemas.microsoft.com/office/2019/extlst" xmlns:r="http://schemas.openxmlformats.org/officeDocument/2006/relationships" xmlns:m="http://schemas.openxmlformats.org/officeDocument/2006/math" xmlns:v="urn:schemas-microsoft-com:vml" xmlns:wp14="http://schemas.microsoft.com/office/word/2010/wordprocessingDrawing" xmlns:wp="http://schemas.openxmlformats.org/drawingml/2006/wordprocessingDrawing" xmlns:w10="urn:schemas-microsoft-com:office:word" xmlns:w="http://schemas.openxmlformats.org/wordprocessingml/2006/main" xmlns:w14="http://schemas.microsoft.com/office/word/2010/wordml" xmlns:w15="http://schemas.microsoft.com/office/word/2012/wordml" xmlns:w16cex="http://schemas.microsoft.com/office/word/2018/wordml/cex" xmlns:w16cid="http://schemas.microsoft.com/office/word/2016/wordml/cid" xmlns:w16="http://schemas.microsoft.com/office/word/2018/wordml" xmlns:w16sdtdh="http://schemas.microsoft.com/office/word/2020/wordml/sdtdatahash" xmlns:w16se="http://schemas.microsoft.com/office/word/2015/wordml/symex" xmlns:wpg="http://schemas.microsoft.com/office/word/2010/wordprocessingGroup" xmlns:wpi="http://schemas.microsoft.com/office/word/2010/wordprocessingInk" xmlns:wne="http://schemas.microsoft.com/office/word/2006/wordml" xmlns:wps="http://schemas.microsoft.com/office/word/2010/wordprocessingShape" mc:Ignorable="w14 w15 w16se w16cid w16 w16cex w16sdtdh wp14">
   <w:sdt>
     <w:sdtPr>
       <w:id w:val="-701017035"/>
@@ -9961,7 +9724,6 @@
         <w:docPartUnique/>
       </w:docPartObj>
     </w:sdtPr>
-    <w:sdtEndPr/>
     <w:sdtContent>
       <w:p>
         <w:pPr>
@@ -9980,7 +9742,7 @@
 </file>
 
 <file path=word/footer2.xml><?xml version="1.0" encoding="utf-8"?>
-<w:ftr xmlns:wpc="http://schemas.microsoft.com/office/word/2010/wordprocessingCanvas" xmlns:cx="http://schemas.microsoft.com/office/drawing/2014/chartex" xmlns:cx1="http://schemas.microsoft.com/office/drawing/2015/9/8/chartex" xmlns:cx2="http://schemas.microsoft.com/office/drawing/2015/10/21/chartex" xmlns:cx3="http://schemas.microsoft.com/office/drawing/2016/5/9/chartex" xmlns:cx4="http://schemas.microsoft.com/office/drawing/2016/5/10/chartex" xmlns:cx5="http://schemas.microsoft.com/office/drawing/2016/5/11/chartex" xmlns:cx6="http://schemas.microsoft.com/office/drawing/2016/5/12/chartex" xmlns:cx7="http://schemas.microsoft.com/office/drawing/2016/5/13/chartex" xmlns:cx8="http://schemas.microsoft.com/office/drawing/2016/5/14/chartex" xmlns:mc="http://schemas.openxmlformats.org/markup-compatibility/2006" xmlns:aink="http://schemas.microsoft.com/office/drawing/2016/ink" xmlns:am3d="http://schemas.microsoft.com/office/drawing/2017/model3d" xmlns:o="urn:schemas-microsoft-com:office:office" xmlns:r="http://schemas.openxmlformats.org/officeDocument/2006/relationships" xmlns:m="http://schemas.openxmlformats.org/officeDocument/2006/math" xmlns:v="urn:schemas-microsoft-com:vml" xmlns:wp14="http://schemas.microsoft.com/office/word/2010/wordprocessingDrawing" xmlns:wp="http://schemas.openxmlformats.org/drawingml/2006/wordprocessingDrawing" xmlns:w10="urn:schemas-microsoft-com:office:word" xmlns:w="http://schemas.openxmlformats.org/wordprocessingml/2006/main" xmlns:w14="http://schemas.microsoft.com/office/word/2010/wordml" xmlns:w15="http://schemas.microsoft.com/office/word/2012/wordml" xmlns:w16cex="http://schemas.microsoft.com/office/word/2018/wordml/cex" xmlns:w16cid="http://schemas.microsoft.com/office/word/2016/wordml/cid" xmlns:w16="http://schemas.microsoft.com/office/word/2018/wordml" xmlns:w16sdtdh="http://schemas.microsoft.com/office/word/2020/wordml/sdtdatahash" xmlns:w16se="http://schemas.microsoft.com/office/word/2015/wordml/symex" xmlns:wpg="http://schemas.microsoft.com/office/word/2010/wordprocessingGroup" xmlns:wpi="http://schemas.microsoft.com/office/word/2010/wordprocessingInk" xmlns:wne="http://schemas.microsoft.com/office/word/2006/wordml" xmlns:wps="http://schemas.microsoft.com/office/word/2010/wordprocessingShape" mc:Ignorable="w14 w15 w16se w16cid w16 w16cex w16sdtdh wp14">
+<w:ftr xmlns:wpc="http://schemas.microsoft.com/office/word/2010/wordprocessingCanvas" xmlns:cx="http://schemas.microsoft.com/office/drawing/2014/chartex" xmlns:cx1="http://schemas.microsoft.com/office/drawing/2015/9/8/chartex" xmlns:cx2="http://schemas.microsoft.com/office/drawing/2015/10/21/chartex" xmlns:cx3="http://schemas.microsoft.com/office/drawing/2016/5/9/chartex" xmlns:cx4="http://schemas.microsoft.com/office/drawing/2016/5/10/chartex" xmlns:cx5="http://schemas.microsoft.com/office/drawing/2016/5/11/chartex" xmlns:cx6="http://schemas.microsoft.com/office/drawing/2016/5/12/chartex" xmlns:cx7="http://schemas.microsoft.com/office/drawing/2016/5/13/chartex" xmlns:cx8="http://schemas.microsoft.com/office/drawing/2016/5/14/chartex" xmlns:mc="http://schemas.openxmlformats.org/markup-compatibility/2006" xmlns:aink="http://schemas.microsoft.com/office/drawing/2016/ink" xmlns:am3d="http://schemas.microsoft.com/office/drawing/2017/model3d" xmlns:o="urn:schemas-microsoft-com:office:office" xmlns:oel="http://schemas.microsoft.com/office/2019/extlst" xmlns:r="http://schemas.openxmlformats.org/officeDocument/2006/relationships" xmlns:m="http://schemas.openxmlformats.org/officeDocument/2006/math" xmlns:v="urn:schemas-microsoft-com:vml" xmlns:wp14="http://schemas.microsoft.com/office/word/2010/wordprocessingDrawing" xmlns:wp="http://schemas.openxmlformats.org/drawingml/2006/wordprocessingDrawing" xmlns:w10="urn:schemas-microsoft-com:office:word" xmlns:w="http://schemas.openxmlformats.org/wordprocessingml/2006/main" xmlns:w14="http://schemas.microsoft.com/office/word/2010/wordml" xmlns:w15="http://schemas.microsoft.com/office/word/2012/wordml" xmlns:w16cex="http://schemas.microsoft.com/office/word/2018/wordml/cex" xmlns:w16cid="http://schemas.microsoft.com/office/word/2016/wordml/cid" xmlns:w16="http://schemas.microsoft.com/office/word/2018/wordml" xmlns:w16sdtdh="http://schemas.microsoft.com/office/word/2020/wordml/sdtdatahash" xmlns:w16se="http://schemas.microsoft.com/office/word/2015/wordml/symex" xmlns:wpg="http://schemas.microsoft.com/office/word/2010/wordprocessingGroup" xmlns:wpi="http://schemas.microsoft.com/office/word/2010/wordprocessingInk" xmlns:wne="http://schemas.microsoft.com/office/word/2006/wordml" xmlns:wps="http://schemas.microsoft.com/office/word/2010/wordprocessingShape" mc:Ignorable="w14 w15 w16se w16cid w16 w16cex w16sdtdh wp14">
   <w:sdt>
     <w:sdtPr>
       <w:id w:val="-1465197936"/>
@@ -9989,7 +9751,6 @@
         <w:docPartUnique/>
       </w:docPartObj>
     </w:sdtPr>
-    <w:sdtEndPr/>
     <w:sdtContent>
       <w:p>
         <w:pPr>
@@ -10084,13 +9845,13 @@
                 </wp:anchor>
               </w:drawing>
             </mc:Choice>
-            <mc:Fallback>
+            <mc:Fallback xmlns:a="http://schemas.openxmlformats.org/drawingml/2006/main" xmlns:adec="http://schemas.microsoft.com/office/drawing/2017/decorative" xmlns:w16sdtfl="http://schemas.microsoft.com/office/word/2024/wordml/sdtformatlock" xmlns:w16du="http://schemas.microsoft.com/office/word/2023/wordml/word16du">
               <w:pict>
-                <v:shapetype w14:anchorId="797C42AF" id="_x0000_t202" coordsize="21600,21600" o:spt="202" path="m,l,21600r21600,l21600,xe">
+                <v:shapetype id="_x0000_t202" coordsize="21600,21600" o:spt="202" path="m,l,21600r21600,l21600,xe" w14:anchorId="797C42AF">
                   <v:stroke joinstyle="miter"/>
                   <v:path gradientshapeok="t" o:connecttype="rect"/>
                 </v:shapetype>
-                <v:shape id="_x0000_s1027" type="#_x0000_t202" alt="&quot;&quot;" style="position:absolute;left:0;text-align:left;margin-left:16.1pt;margin-top:.65pt;width:455.15pt;height:41.4pt;z-index:251661312;visibility:visible;mso-wrap-style:square;mso-width-percent:0;mso-height-percent:0;mso-wrap-distance-left:9pt;mso-wrap-distance-top:3.6pt;mso-wrap-distance-right:9pt;mso-wrap-distance-bottom:3.6pt;mso-position-horizontal:absolute;mso-position-horizontal-relative:text;mso-position-vertical:absolute;mso-position-vertical-relative:text;mso-width-percent:0;mso-height-percent:0;mso-width-relative:margin;mso-height-relative:margin;v-text-anchor:top" o:gfxdata="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" stroked="f">
+                <v:shape id="_x0000_s1027" style="position:absolute;left:0;text-align:left;margin-left:16.1pt;margin-top:.65pt;width:455.15pt;height:41.4pt;z-index:251661312;visibility:visible;mso-wrap-style:square;mso-width-percent:0;mso-height-percent:0;mso-wrap-distance-left:9pt;mso-wrap-distance-top:3.6pt;mso-wrap-distance-right:9pt;mso-wrap-distance-bottom:3.6pt;mso-position-horizontal:absolute;mso-position-horizontal-relative:text;mso-position-vertical:absolute;mso-position-vertical-relative:text;mso-width-percent:0;mso-height-percent:0;mso-width-relative:margin;mso-height-relative:margin;v-text-anchor:top" alt="&quot;&quot;" stroked="f" type="#_x0000_t202" o:gfxdata="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">
                   <v:textbox>
                     <w:txbxContent>
                       <w:p>
@@ -10147,7 +9908,7 @@
 </file>
 
 <file path=word/footnotes.xml><?xml version="1.0" encoding="utf-8"?>
-<w:footnotes xmlns:wpc="http://schemas.microsoft.com/office/word/2010/wordprocessingCanvas" xmlns:cx="http://schemas.microsoft.com/office/drawing/2014/chartex" xmlns:cx1="http://schemas.microsoft.com/office/drawing/2015/9/8/chartex" xmlns:cx2="http://schemas.microsoft.com/office/drawing/2015/10/21/chartex" xmlns:cx3="http://schemas.microsoft.com/office/drawing/2016/5/9/chartex" xmlns:cx4="http://schemas.microsoft.com/office/drawing/2016/5/10/chartex" xmlns:cx5="http://schemas.microsoft.com/office/drawing/2016/5/11/chartex" xmlns:cx6="http://schemas.microsoft.com/office/drawing/2016/5/12/chartex" xmlns:cx7="http://schemas.microsoft.com/office/drawing/2016/5/13/chartex" xmlns:cx8="http://schemas.microsoft.com/office/drawing/2016/5/14/chartex" xmlns:mc="http://schemas.openxmlformats.org/markup-compatibility/2006" xmlns:aink="http://schemas.microsoft.com/office/drawing/2016/ink" xmlns:am3d="http://schemas.microsoft.com/office/drawing/2017/model3d" xmlns:o="urn:schemas-microsoft-com:office:office" xmlns:r="http://schemas.openxmlformats.org/officeDocument/2006/relationships" xmlns:m="http://schemas.openxmlformats.org/officeDocument/2006/math" xmlns:v="urn:schemas-microsoft-com:vml" xmlns:wp14="http://schemas.microsoft.com/office/word/2010/wordprocessingDrawing" xmlns:wp="http://schemas.openxmlformats.org/drawingml/2006/wordprocessingDrawing" xmlns:w10="urn:schemas-microsoft-com:office:word" xmlns:w="http://schemas.openxmlformats.org/wordprocessingml/2006/main" xmlns:w14="http://schemas.microsoft.com/office/word/2010/wordml" xmlns:w15="http://schemas.microsoft.com/office/word/2012/wordml" xmlns:w16cex="http://schemas.microsoft.com/office/word/2018/wordml/cex" xmlns:w16cid="http://schemas.microsoft.com/office/word/2016/wordml/cid" xmlns:w16="http://schemas.microsoft.com/office/word/2018/wordml" xmlns:w16sdtdh="http://schemas.microsoft.com/office/word/2020/wordml/sdtdatahash" xmlns:w16se="http://schemas.microsoft.com/office/word/2015/wordml/symex" xmlns:wpg="http://schemas.microsoft.com/office/word/2010/wordprocessingGroup" xmlns:wpi="http://schemas.microsoft.com/office/word/2010/wordprocessingInk" xmlns:wne="http://schemas.microsoft.com/office/word/2006/wordml" xmlns:wps="http://schemas.microsoft.com/office/word/2010/wordprocessingShape" mc:Ignorable="w14 w15 w16se w16cid w16 w16cex w16sdtdh wp14">
+<w:footnotes xmlns:wpc="http://schemas.microsoft.com/office/word/2010/wordprocessingCanvas" xmlns:cx="http://schemas.microsoft.com/office/drawing/2014/chartex" xmlns:cx1="http://schemas.microsoft.com/office/drawing/2015/9/8/chartex" xmlns:cx2="http://schemas.microsoft.com/office/drawing/2015/10/21/chartex" xmlns:cx3="http://schemas.microsoft.com/office/drawing/2016/5/9/chartex" xmlns:cx4="http://schemas.microsoft.com/office/drawing/2016/5/10/chartex" xmlns:cx5="http://schemas.microsoft.com/office/drawing/2016/5/11/chartex" xmlns:cx6="http://schemas.microsoft.com/office/drawing/2016/5/12/chartex" xmlns:cx7="http://schemas.microsoft.com/office/drawing/2016/5/13/chartex" xmlns:cx8="http://schemas.microsoft.com/office/drawing/2016/5/14/chartex" xmlns:mc="http://schemas.openxmlformats.org/markup-compatibility/2006" xmlns:aink="http://schemas.microsoft.com/office/drawing/2016/ink" xmlns:am3d="http://schemas.microsoft.com/office/drawing/2017/model3d" xmlns:o="urn:schemas-microsoft-com:office:office" xmlns:oel="http://schemas.microsoft.com/office/2019/extlst" xmlns:r="http://schemas.openxmlformats.org/officeDocument/2006/relationships" xmlns:m="http://schemas.openxmlformats.org/officeDocument/2006/math" xmlns:v="urn:schemas-microsoft-com:vml" xmlns:wp14="http://schemas.microsoft.com/office/word/2010/wordprocessingDrawing" xmlns:wp="http://schemas.openxmlformats.org/drawingml/2006/wordprocessingDrawing" xmlns:w10="urn:schemas-microsoft-com:office:word" xmlns:w="http://schemas.openxmlformats.org/wordprocessingml/2006/main" xmlns:w14="http://schemas.microsoft.com/office/word/2010/wordml" xmlns:w15="http://schemas.microsoft.com/office/word/2012/wordml" xmlns:w16cex="http://schemas.microsoft.com/office/word/2018/wordml/cex" xmlns:w16cid="http://schemas.microsoft.com/office/word/2016/wordml/cid" xmlns:w16="http://schemas.microsoft.com/office/word/2018/wordml" xmlns:w16sdtdh="http://schemas.microsoft.com/office/word/2020/wordml/sdtdatahash" xmlns:w16se="http://schemas.microsoft.com/office/word/2015/wordml/symex" xmlns:wpg="http://schemas.microsoft.com/office/word/2010/wordprocessingGroup" xmlns:wpi="http://schemas.microsoft.com/office/word/2010/wordprocessingInk" xmlns:wne="http://schemas.microsoft.com/office/word/2006/wordml" xmlns:wps="http://schemas.microsoft.com/office/word/2010/wordprocessingShape" mc:Ignorable="w14 w15 w16se w16cid w16 w16cex w16sdtdh wp14">
   <w:footnote w:type="separator" w:id="-1">
     <w:p>
       <w:pPr>
@@ -10172,7 +9933,7 @@
 </file>
 
 <file path=word/header1.xml><?xml version="1.0" encoding="utf-8"?>
-<w:hdr xmlns:wpc="http://schemas.microsoft.com/office/word/2010/wordprocessingCanvas" xmlns:cx="http://schemas.microsoft.com/office/drawing/2014/chartex" xmlns:cx1="http://schemas.microsoft.com/office/drawing/2015/9/8/chartex" xmlns:cx2="http://schemas.microsoft.com/office/drawing/2015/10/21/chartex" xmlns:cx3="http://schemas.microsoft.com/office/drawing/2016/5/9/chartex" xmlns:cx4="http://schemas.microsoft.com/office/drawing/2016/5/10/chartex" xmlns:cx5="http://schemas.microsoft.com/office/drawing/2016/5/11/chartex" xmlns:cx6="http://schemas.microsoft.com/office/drawing/2016/5/12/chartex" xmlns:cx7="http://schemas.microsoft.com/office/drawing/2016/5/13/chartex" xmlns:cx8="http://schemas.microsoft.com/office/drawing/2016/5/14/chartex" xmlns:mc="http://schemas.openxmlformats.org/markup-compatibility/2006" xmlns:aink="http://schemas.microsoft.com/office/drawing/2016/ink" xmlns:am3d="http://schemas.microsoft.com/office/drawing/2017/model3d" xmlns:o="urn:schemas-microsoft-com:office:office" xmlns:r="http://schemas.openxmlformats.org/officeDocument/2006/relationships" xmlns:m="http://schemas.openxmlformats.org/officeDocument/2006/math" xmlns:v="urn:schemas-microsoft-com:vml" xmlns:wp14="http://schemas.microsoft.com/office/word/2010/wordprocessingDrawing" xmlns:wp="http://schemas.openxmlformats.org/drawingml/2006/wordprocessingDrawing" xmlns:w10="urn:schemas-microsoft-com:office:word" xmlns:w="http://schemas.openxmlformats.org/wordprocessingml/2006/main" xmlns:w14="http://schemas.microsoft.com/office/word/2010/wordml" xmlns:w15="http://schemas.microsoft.com/office/word/2012/wordml" xmlns:w16cex="http://schemas.microsoft.com/office/word/2018/wordml/cex" xmlns:w16cid="http://schemas.microsoft.com/office/word/2016/wordml/cid" xmlns:w16="http://schemas.microsoft.com/office/word/2018/wordml" xmlns:w16sdtdh="http://schemas.microsoft.com/office/word/2020/wordml/sdtdatahash" xmlns:w16se="http://schemas.microsoft.com/office/word/2015/wordml/symex" xmlns:wpg="http://schemas.microsoft.com/office/word/2010/wordprocessingGroup" xmlns:wpi="http://schemas.microsoft.com/office/word/2010/wordprocessingInk" xmlns:wne="http://schemas.microsoft.com/office/word/2006/wordml" xmlns:wps="http://schemas.microsoft.com/office/word/2010/wordprocessingShape" mc:Ignorable="w14 w15 w16se w16cid w16 w16cex w16sdtdh wp14">
+<w:hdr xmlns:wpc="http://schemas.microsoft.com/office/word/2010/wordprocessingCanvas" xmlns:cx="http://schemas.microsoft.com/office/drawing/2014/chartex" xmlns:cx1="http://schemas.microsoft.com/office/drawing/2015/9/8/chartex" xmlns:cx2="http://schemas.microsoft.com/office/drawing/2015/10/21/chartex" xmlns:cx3="http://schemas.microsoft.com/office/drawing/2016/5/9/chartex" xmlns:cx4="http://schemas.microsoft.com/office/drawing/2016/5/10/chartex" xmlns:cx5="http://schemas.microsoft.com/office/drawing/2016/5/11/chartex" xmlns:cx6="http://schemas.microsoft.com/office/drawing/2016/5/12/chartex" xmlns:cx7="http://schemas.microsoft.com/office/drawing/2016/5/13/chartex" xmlns:cx8="http://schemas.microsoft.com/office/drawing/2016/5/14/chartex" xmlns:mc="http://schemas.openxmlformats.org/markup-compatibility/2006" xmlns:aink="http://schemas.microsoft.com/office/drawing/2016/ink" xmlns:am3d="http://schemas.microsoft.com/office/drawing/2017/model3d" xmlns:o="urn:schemas-microsoft-com:office:office" xmlns:oel="http://schemas.microsoft.com/office/2019/extlst" xmlns:r="http://schemas.openxmlformats.org/officeDocument/2006/relationships" xmlns:m="http://schemas.openxmlformats.org/officeDocument/2006/math" xmlns:v="urn:schemas-microsoft-com:vml" xmlns:wp14="http://schemas.microsoft.com/office/word/2010/wordprocessingDrawing" xmlns:wp="http://schemas.openxmlformats.org/drawingml/2006/wordprocessingDrawing" xmlns:w10="urn:schemas-microsoft-com:office:word" xmlns:w="http://schemas.openxmlformats.org/wordprocessingml/2006/main" xmlns:w14="http://schemas.microsoft.com/office/word/2010/wordml" xmlns:w15="http://schemas.microsoft.com/office/word/2012/wordml" xmlns:w16cex="http://schemas.microsoft.com/office/word/2018/wordml/cex" xmlns:w16cid="http://schemas.microsoft.com/office/word/2016/wordml/cid" xmlns:w16="http://schemas.microsoft.com/office/word/2018/wordml" xmlns:w16sdtdh="http://schemas.microsoft.com/office/word/2020/wordml/sdtdatahash" xmlns:w16se="http://schemas.microsoft.com/office/word/2015/wordml/symex" xmlns:wpg="http://schemas.microsoft.com/office/word/2010/wordprocessingGroup" xmlns:wpi="http://schemas.microsoft.com/office/word/2010/wordprocessingInk" xmlns:wne="http://schemas.microsoft.com/office/word/2006/wordml" xmlns:wps="http://schemas.microsoft.com/office/word/2010/wordprocessingShape" mc:Ignorable="w14 w15 w16se w16cid w16 w16cex w16sdtdh wp14">
   <w:p>
     <w:pPr>
       <w:pStyle w:val="Encabezado"/>
@@ -10257,7 +10018,7 @@
 </file>
 
 <file path=word/numbering.xml><?xml version="1.0" encoding="utf-8"?>
-<w:numbering xmlns:wpc="http://schemas.microsoft.com/office/word/2010/wordprocessingCanvas" xmlns:cx="http://schemas.microsoft.com/office/drawing/2014/chartex" xmlns:cx1="http://schemas.microsoft.com/office/drawing/2015/9/8/chartex" xmlns:cx2="http://schemas.microsoft.com/office/drawing/2015/10/21/chartex" xmlns:cx3="http://schemas.microsoft.com/office/drawing/2016/5/9/chartex" xmlns:cx4="http://schemas.microsoft.com/office/drawing/2016/5/10/chartex" xmlns:cx5="http://schemas.microsoft.com/office/drawing/2016/5/11/chartex" xmlns:cx6="http://schemas.microsoft.com/office/drawing/2016/5/12/chartex" xmlns:cx7="http://schemas.microsoft.com/office/drawing/2016/5/13/chartex" xmlns:cx8="http://schemas.microsoft.com/office/drawing/2016/5/14/chartex" xmlns:mc="http://schemas.openxmlformats.org/markup-compatibility/2006" xmlns:aink="http://schemas.microsoft.com/office/drawing/2016/ink" xmlns:am3d="http://schemas.microsoft.com/office/drawing/2017/model3d" xmlns:o="urn:schemas-microsoft-com:office:office" xmlns:r="http://schemas.openxmlformats.org/officeDocument/2006/relationships" xmlns:m="http://schemas.openxmlformats.org/officeDocument/2006/math" xmlns:v="urn:schemas-microsoft-com:vml" xmlns:wp14="http://schemas.microsoft.com/office/word/2010/wordprocessingDrawing" xmlns:wp="http://schemas.openxmlformats.org/drawingml/2006/wordprocessingDrawing" xmlns:w10="urn:schemas-microsoft-com:office:word" xmlns:w="http://schemas.openxmlformats.org/wordprocessingml/2006/main" xmlns:w14="http://schemas.microsoft.com/office/word/2010/wordml" xmlns:w15="http://schemas.microsoft.com/office/word/2012/wordml" xmlns:w16cex="http://schemas.microsoft.com/office/word/2018/wordml/cex" xmlns:w16cid="http://schemas.microsoft.com/office/word/2016/wordml/cid" xmlns:w16="http://schemas.microsoft.com/office/word/2018/wordml" xmlns:w16sdtdh="http://schemas.microsoft.com/office/word/2020/wordml/sdtdatahash" xmlns:w16se="http://schemas.microsoft.com/office/word/2015/wordml/symex" xmlns:wpg="http://schemas.microsoft.com/office/word/2010/wordprocessingGroup" xmlns:wpi="http://schemas.microsoft.com/office/word/2010/wordprocessingInk" xmlns:wne="http://schemas.microsoft.com/office/word/2006/wordml" xmlns:wps="http://schemas.microsoft.com/office/word/2010/wordprocessingShape" mc:Ignorable="w14 w15 w16se w16cid w16 w16cex w16sdtdh wp14">
+<w:numbering xmlns:wpc="http://schemas.microsoft.com/office/word/2010/wordprocessingCanvas" xmlns:cx="http://schemas.microsoft.com/office/drawing/2014/chartex" xmlns:cx1="http://schemas.microsoft.com/office/drawing/2015/9/8/chartex" xmlns:cx2="http://schemas.microsoft.com/office/drawing/2015/10/21/chartex" xmlns:cx3="http://schemas.microsoft.com/office/drawing/2016/5/9/chartex" xmlns:cx4="http://schemas.microsoft.com/office/drawing/2016/5/10/chartex" xmlns:cx5="http://schemas.microsoft.com/office/drawing/2016/5/11/chartex" xmlns:cx6="http://schemas.microsoft.com/office/drawing/2016/5/12/chartex" xmlns:cx7="http://schemas.microsoft.com/office/drawing/2016/5/13/chartex" xmlns:cx8="http://schemas.microsoft.com/office/drawing/2016/5/14/chartex" xmlns:mc="http://schemas.openxmlformats.org/markup-compatibility/2006" xmlns:aink="http://schemas.microsoft.com/office/drawing/2016/ink" xmlns:am3d="http://schemas.microsoft.com/office/drawing/2017/model3d" xmlns:o="urn:schemas-microsoft-com:office:office" xmlns:oel="http://schemas.microsoft.com/office/2019/extlst" xmlns:r="http://schemas.openxmlformats.org/officeDocument/2006/relationships" xmlns:m="http://schemas.openxmlformats.org/officeDocument/2006/math" xmlns:v="urn:schemas-microsoft-com:vml" xmlns:wp14="http://schemas.microsoft.com/office/word/2010/wordprocessingDrawing" xmlns:wp="http://schemas.openxmlformats.org/drawingml/2006/wordprocessingDrawing" xmlns:w10="urn:schemas-microsoft-com:office:word" xmlns:w="http://schemas.openxmlformats.org/wordprocessingml/2006/main" xmlns:w14="http://schemas.microsoft.com/office/word/2010/wordml" xmlns:w15="http://schemas.microsoft.com/office/word/2012/wordml" xmlns:w16cex="http://schemas.microsoft.com/office/word/2018/wordml/cex" xmlns:w16cid="http://schemas.microsoft.com/office/word/2016/wordml/cid" xmlns:w16="http://schemas.microsoft.com/office/word/2018/wordml" xmlns:w16sdtdh="http://schemas.microsoft.com/office/word/2020/wordml/sdtdatahash" xmlns:w16se="http://schemas.microsoft.com/office/word/2015/wordml/symex" xmlns:wpg="http://schemas.microsoft.com/office/word/2010/wordprocessingGroup" xmlns:wpi="http://schemas.microsoft.com/office/word/2010/wordprocessingInk" xmlns:wne="http://schemas.microsoft.com/office/word/2006/wordml" xmlns:wps="http://schemas.microsoft.com/office/word/2010/wordprocessingShape" mc:Ignorable="w14 w15 w16se w16cid w16 w16cex w16sdtdh wp14">
   <w:abstractNum w:abstractNumId="0" w15:restartNumberingAfterBreak="0">
     <w:nsid w:val="FFFFFF89"/>
     <w:multiLevelType w:val="singleLevel"/>
@@ -14535,127 +14296,127 @@
       </w:rPr>
     </w:lvl>
   </w:abstractNum>
-  <w:num w:numId="1">
+  <w:num w:numId="1" w16cid:durableId="983852923">
     <w:abstractNumId w:val="39"/>
   </w:num>
-  <w:num w:numId="2">
+  <w:num w:numId="2" w16cid:durableId="2023433130">
     <w:abstractNumId w:val="0"/>
   </w:num>
-  <w:num w:numId="3">
+  <w:num w:numId="3" w16cid:durableId="732197337">
     <w:abstractNumId w:val="16"/>
   </w:num>
-  <w:num w:numId="4">
+  <w:num w:numId="4" w16cid:durableId="200746108">
     <w:abstractNumId w:val="24"/>
   </w:num>
-  <w:num w:numId="5">
+  <w:num w:numId="5" w16cid:durableId="102312361">
     <w:abstractNumId w:val="34"/>
   </w:num>
-  <w:num w:numId="6">
+  <w:num w:numId="6" w16cid:durableId="1470629503">
     <w:abstractNumId w:val="4"/>
   </w:num>
-  <w:num w:numId="7">
+  <w:num w:numId="7" w16cid:durableId="1330908288">
     <w:abstractNumId w:val="33"/>
   </w:num>
-  <w:num w:numId="8">
+  <w:num w:numId="8" w16cid:durableId="1505978475">
     <w:abstractNumId w:val="25"/>
   </w:num>
-  <w:num w:numId="9">
+  <w:num w:numId="9" w16cid:durableId="258412032">
     <w:abstractNumId w:val="17"/>
   </w:num>
-  <w:num w:numId="10">
+  <w:num w:numId="10" w16cid:durableId="1502087109">
     <w:abstractNumId w:val="19"/>
   </w:num>
-  <w:num w:numId="11">
+  <w:num w:numId="11" w16cid:durableId="2074620745">
     <w:abstractNumId w:val="35"/>
   </w:num>
-  <w:num w:numId="12">
+  <w:num w:numId="12" w16cid:durableId="716509725">
     <w:abstractNumId w:val="20"/>
   </w:num>
-  <w:num w:numId="13">
+  <w:num w:numId="13" w16cid:durableId="1266696075">
     <w:abstractNumId w:val="12"/>
   </w:num>
-  <w:num w:numId="14">
+  <w:num w:numId="14" w16cid:durableId="1616207655">
     <w:abstractNumId w:val="6"/>
   </w:num>
-  <w:num w:numId="15">
+  <w:num w:numId="15" w16cid:durableId="1586694018">
     <w:abstractNumId w:val="15"/>
   </w:num>
-  <w:num w:numId="16">
+  <w:num w:numId="16" w16cid:durableId="735280644">
     <w:abstractNumId w:val="21"/>
   </w:num>
-  <w:num w:numId="17">
+  <w:num w:numId="17" w16cid:durableId="2090494108">
     <w:abstractNumId w:val="28"/>
   </w:num>
-  <w:num w:numId="18">
+  <w:num w:numId="18" w16cid:durableId="1345088469">
     <w:abstractNumId w:val="40"/>
   </w:num>
-  <w:num w:numId="19">
+  <w:num w:numId="19" w16cid:durableId="121777631">
     <w:abstractNumId w:val="14"/>
   </w:num>
-  <w:num w:numId="20">
+  <w:num w:numId="20" w16cid:durableId="220991000">
     <w:abstractNumId w:val="10"/>
   </w:num>
-  <w:num w:numId="21">
+  <w:num w:numId="21" w16cid:durableId="635254348">
     <w:abstractNumId w:val="9"/>
   </w:num>
-  <w:num w:numId="22">
+  <w:num w:numId="22" w16cid:durableId="1067873632">
     <w:abstractNumId w:val="23"/>
   </w:num>
-  <w:num w:numId="23">
+  <w:num w:numId="23" w16cid:durableId="1442413403">
     <w:abstractNumId w:val="7"/>
   </w:num>
-  <w:num w:numId="24">
+  <w:num w:numId="24" w16cid:durableId="1810903776">
     <w:abstractNumId w:val="11"/>
   </w:num>
-  <w:num w:numId="25">
+  <w:num w:numId="25" w16cid:durableId="1301232059">
     <w:abstractNumId w:val="18"/>
   </w:num>
-  <w:num w:numId="26">
+  <w:num w:numId="26" w16cid:durableId="627472287">
     <w:abstractNumId w:val="22"/>
   </w:num>
-  <w:num w:numId="27">
+  <w:num w:numId="27" w16cid:durableId="2025863397">
     <w:abstractNumId w:val="3"/>
   </w:num>
-  <w:num w:numId="28">
+  <w:num w:numId="28" w16cid:durableId="1278026054">
     <w:abstractNumId w:val="13"/>
   </w:num>
-  <w:num w:numId="29">
+  <w:num w:numId="29" w16cid:durableId="1359312054">
     <w:abstractNumId w:val="29"/>
   </w:num>
-  <w:num w:numId="30">
+  <w:num w:numId="30" w16cid:durableId="1319818">
     <w:abstractNumId w:val="38"/>
   </w:num>
-  <w:num w:numId="31">
+  <w:num w:numId="31" w16cid:durableId="1788111667">
     <w:abstractNumId w:val="36"/>
   </w:num>
-  <w:num w:numId="32">
+  <w:num w:numId="32" w16cid:durableId="822040521">
     <w:abstractNumId w:val="2"/>
   </w:num>
-  <w:num w:numId="33">
+  <w:num w:numId="33" w16cid:durableId="181625367">
     <w:abstractNumId w:val="30"/>
   </w:num>
-  <w:num w:numId="34">
+  <w:num w:numId="34" w16cid:durableId="1026979003">
     <w:abstractNumId w:val="31"/>
   </w:num>
-  <w:num w:numId="35">
+  <w:num w:numId="35" w16cid:durableId="1825270201">
     <w:abstractNumId w:val="37"/>
   </w:num>
-  <w:num w:numId="36">
+  <w:num w:numId="36" w16cid:durableId="1225994956">
     <w:abstractNumId w:val="32"/>
   </w:num>
-  <w:num w:numId="37">
+  <w:num w:numId="37" w16cid:durableId="562331286">
     <w:abstractNumId w:val="5"/>
   </w:num>
-  <w:num w:numId="38">
+  <w:num w:numId="38" w16cid:durableId="2044479111">
     <w:abstractNumId w:val="27"/>
   </w:num>
-  <w:num w:numId="39">
+  <w:num w:numId="39" w16cid:durableId="1824618005">
     <w:abstractNumId w:val="1"/>
   </w:num>
-  <w:num w:numId="40">
+  <w:num w:numId="40" w16cid:durableId="419571383">
     <w:abstractNumId w:val="26"/>
   </w:num>
-  <w:num w:numId="41">
+  <w:num w:numId="41" w16cid:durableId="1632975662">
     <w:abstractNumId w:val="8"/>
   </w:num>
   <w:numIdMacAtCleanup w:val="13"/>
@@ -16213,10 +15974,30 @@
 </file>
 
 <file path=customXml/item1.xml><?xml version="1.0" encoding="utf-8"?>
+<?mso-contentType ?>
+<FormTemplates xmlns="http://schemas.microsoft.com/sharepoint/v3/contenttype/forms">
+  <Display>DocumentLibraryForm</Display>
+  <Edit>DocumentLibraryForm</Edit>
+  <New>DocumentLibraryForm</New>
+</FormTemplates>
+</file>
+
+<file path=customXml/item2.xml><?xml version="1.0" encoding="utf-8"?>
 <b:Sources xmlns:b="http://schemas.openxmlformats.org/officeDocument/2006/bibliography" xmlns="http://schemas.openxmlformats.org/officeDocument/2006/bibliography" SelectedStyle="\APASixthEditionOfficeOnline.xsl" StyleName="APA" Version="6"/>
 </file>
 
-<file path=customXml/item2.xml><?xml version="1.0" encoding="utf-8"?>
+<file path=customXml/item3.xml><?xml version="1.0" encoding="utf-8"?>
+<p:properties xmlns:p="http://schemas.microsoft.com/office/2006/metadata/properties" xmlns:xsi="http://www.w3.org/2001/XMLSchema-instance" xmlns:pc="http://schemas.microsoft.com/office/infopath/2007/PartnerControls">
+  <documentManagement>
+    <TaxCatchAll xmlns="cb45339b-ced9-4d0d-8f64-77573914d53b" xsi:nil="true"/>
+    <lcf76f155ced4ddcb4097134ff3c332f xmlns="43a3ca16-9c26-4813-b83f-4aec9927b43f">
+      <Terms xmlns="http://schemas.microsoft.com/office/infopath/2007/PartnerControls"/>
+    </lcf76f155ced4ddcb4097134ff3c332f>
+  </documentManagement>
+</p:properties>
+</file>
+
+<file path=customXml/item4.xml><?xml version="1.0" encoding="utf-8"?>
 <ct:contentTypeSchema xmlns:ct="http://schemas.microsoft.com/office/2006/metadata/contentType" xmlns:ma="http://schemas.microsoft.com/office/2006/metadata/properties/metaAttributes" ct:_="" ma:_="" ma:contentTypeName="Documento" ma:contentTypeID="0x01010049282E1EDBE9234EA9E6D38F720E265F" ma:contentTypeVersion="15" ma:contentTypeDescription="Crear nuevo documento." ma:contentTypeScope="" ma:versionID="b31c7aa9eaf043a08b87120b3c4916e3">
   <xsd:schema xmlns:xsd="http://www.w3.org/2001/XMLSchema" xmlns:xs="http://www.w3.org/2001/XMLSchema" xmlns:p="http://schemas.microsoft.com/office/2006/metadata/properties" xmlns:ns2="cb45339b-ced9-4d0d-8f64-77573914d53b" xmlns:ns3="43a3ca16-9c26-4813-b83f-4aec9927b43f" targetNamespace="http://schemas.microsoft.com/office/2006/metadata/properties" ma:root="true" ma:fieldsID="3533d065b04d75c457075bc55f1f5315" ns2:_="" ns3:_="">
     <xsd:import namespace="cb45339b-ced9-4d0d-8f64-77573914d53b"/>
@@ -16451,27 +16232,15 @@
 </ct:contentTypeSchema>
 </file>
 
-<file path=customXml/item3.xml><?xml version="1.0" encoding="utf-8"?>
-<?mso-contentType ?>
-<FormTemplates xmlns="http://schemas.microsoft.com/sharepoint/v3/contenttype/forms">
-  <Display>DocumentLibraryForm</Display>
-  <Edit>DocumentLibraryForm</Edit>
-  <New>DocumentLibraryForm</New>
-</FormTemplates>
+<file path=customXml/itemProps1.xml><?xml version="1.0" encoding="utf-8"?>
+<ds:datastoreItem xmlns:ds="http://schemas.openxmlformats.org/officeDocument/2006/customXml" ds:itemID="{2BEFC1A3-A35E-4579-84EE-468DD784C8B2}">
+  <ds:schemaRefs>
+    <ds:schemaRef ds:uri="http://schemas.microsoft.com/sharepoint/v3/contenttype/forms"/>
+  </ds:schemaRefs>
+</ds:datastoreItem>
 </file>
 
-<file path=customXml/item4.xml><?xml version="1.0" encoding="utf-8"?>
-<p:properties xmlns:p="http://schemas.microsoft.com/office/2006/metadata/properties" xmlns:xsi="http://www.w3.org/2001/XMLSchema-instance" xmlns:pc="http://schemas.microsoft.com/office/infopath/2007/PartnerControls">
-  <documentManagement>
-    <TaxCatchAll xmlns="cb45339b-ced9-4d0d-8f64-77573914d53b" xsi:nil="true"/>
-    <lcf76f155ced4ddcb4097134ff3c332f xmlns="43a3ca16-9c26-4813-b83f-4aec9927b43f">
-      <Terms xmlns="http://schemas.microsoft.com/office/infopath/2007/PartnerControls"/>
-    </lcf76f155ced4ddcb4097134ff3c332f>
-  </documentManagement>
-</p:properties>
-</file>
-
-<file path=customXml/itemProps1.xml><?xml version="1.0" encoding="utf-8"?>
+<file path=customXml/itemProps2.xml><?xml version="1.0" encoding="utf-8"?>
 <ds:datastoreItem xmlns:ds="http://schemas.openxmlformats.org/officeDocument/2006/customXml" ds:itemID="{E8AB44A3-7C62-4BD2-82ED-8ABC209970FA}">
   <ds:schemaRefs>
     <ds:schemaRef ds:uri="http://schemas.openxmlformats.org/officeDocument/2006/bibliography"/>
@@ -16479,14 +16248,32 @@
 </ds:datastoreItem>
 </file>
 
-<file path=customXml/itemProps2.xml><?xml version="1.0" encoding="utf-8"?>
-<ds:datastoreItem xmlns:ds="http://schemas.openxmlformats.org/officeDocument/2006/customXml" ds:itemID="{58F7C38C-0635-4B15-AF8B-4D629070B3DB}"/>
-</file>
-
 <file path=customXml/itemProps3.xml><?xml version="1.0" encoding="utf-8"?>
-<ds:datastoreItem xmlns:ds="http://schemas.openxmlformats.org/officeDocument/2006/customXml" ds:itemID="{2BEFC1A3-A35E-4579-84EE-468DD784C8B2}"/>
+<ds:datastoreItem xmlns:ds="http://schemas.openxmlformats.org/officeDocument/2006/customXml" ds:itemID="{F3D36379-6E35-421F-A066-56E45B438931}">
+  <ds:schemaRefs>
+    <ds:schemaRef ds:uri="http://schemas.microsoft.com/office/2006/metadata/properties"/>
+    <ds:schemaRef ds:uri="http://schemas.microsoft.com/office/infopath/2007/PartnerControls"/>
+    <ds:schemaRef ds:uri="cb45339b-ced9-4d0d-8f64-77573914d53b"/>
+    <ds:schemaRef ds:uri="43a3ca16-9c26-4813-b83f-4aec9927b43f"/>
+  </ds:schemaRefs>
+</ds:datastoreItem>
 </file>
 
 <file path=customXml/itemProps4.xml><?xml version="1.0" encoding="utf-8"?>
-<ds:datastoreItem xmlns:ds="http://schemas.openxmlformats.org/officeDocument/2006/customXml" ds:itemID="{F3D36379-6E35-421F-A066-56E45B438931}"/>
+<ds:datastoreItem xmlns:ds="http://schemas.openxmlformats.org/officeDocument/2006/customXml" ds:itemID="{58F7C38C-0635-4B15-AF8B-4D629070B3DB}">
+  <ds:schemaRefs>
+    <ds:schemaRef ds:uri="http://schemas.microsoft.com/office/2006/metadata/contentType"/>
+    <ds:schemaRef ds:uri="http://schemas.microsoft.com/office/2006/metadata/properties/metaAttributes"/>
+    <ds:schemaRef ds:uri="http://www.w3.org/2001/XMLSchema"/>
+    <ds:schemaRef ds:uri="http://schemas.microsoft.com/office/2006/metadata/properties"/>
+    <ds:schemaRef ds:uri="cb45339b-ced9-4d0d-8f64-77573914d53b"/>
+    <ds:schemaRef ds:uri="43a3ca16-9c26-4813-b83f-4aec9927b43f"/>
+    <ds:schemaRef ds:uri="http://schemas.microsoft.com/office/2006/documentManagement/types"/>
+    <ds:schemaRef ds:uri="http://schemas.microsoft.com/office/infopath/2007/PartnerControls"/>
+    <ds:schemaRef ds:uri="http://schemas.openxmlformats.org/package/2006/metadata/core-properties"/>
+    <ds:schemaRef ds:uri="http://purl.org/dc/elements/1.1/"/>
+    <ds:schemaRef ds:uri="http://purl.org/dc/terms/"/>
+    <ds:schemaRef ds:uri="http://schemas.microsoft.com/internal/obd"/>
+  </ds:schemaRefs>
+</ds:datastoreItem>
 </file>
</xml_diff>